<commit_message>
Infra changes related to oneAPI (#106)
* Fixed intellectual property leaks

* Added build.sh

* Renamed mlsl to iccl in boms
</commit_message>
<xml_diff>
--- a/doc/Developer_Guide.docx
+++ b/doc/Developer_Guide.docx
@@ -1,6 +1,6 @@
 
 <file path=word/document.xml><?xml version="1.0" encoding="utf-8"?>
-<w:document xmlns:wpc="http://schemas.microsoft.com/office/word/2010/wordprocessingCanvas" xmlns:mc="http://schemas.openxmlformats.org/markup-compatibility/2006" xmlns:o="urn:schemas-microsoft-com:office:office" xmlns:r="http://schemas.openxmlformats.org/officeDocument/2006/relationships" xmlns:m="http://schemas.openxmlformats.org/officeDocument/2006/math" xmlns:v="urn:schemas-microsoft-com:vml" xmlns:wp14="http://schemas.microsoft.com/office/word/2010/wordprocessingDrawing" xmlns:wp="http://schemas.openxmlformats.org/drawingml/2006/wordprocessingDrawing" xmlns:w10="urn:schemas-microsoft-com:office:word" xmlns:w="http://schemas.openxmlformats.org/wordprocessingml/2006/main" xmlns:w14="http://schemas.microsoft.com/office/word/2010/wordml" xmlns:w15="http://schemas.microsoft.com/office/word/2012/wordml" xmlns:wpg="http://schemas.microsoft.com/office/word/2010/wordprocessingGroup" xmlns:wpi="http://schemas.microsoft.com/office/word/2010/wordprocessingInk" xmlns:wne="http://schemas.microsoft.com/office/word/2006/wordml" xmlns:wps="http://schemas.microsoft.com/office/word/2010/wordprocessingShape" mc:Ignorable="w14 w15 wp14">
+<w:document xmlns:wpc="http://schemas.microsoft.com/office/word/2010/wordprocessingCanvas" xmlns:cx="http://schemas.microsoft.com/office/drawing/2014/chartex" xmlns:cx1="http://schemas.microsoft.com/office/drawing/2015/9/8/chartex" xmlns:cx2="http://schemas.microsoft.com/office/drawing/2015/10/21/chartex" xmlns:cx3="http://schemas.microsoft.com/office/drawing/2016/5/9/chartex" xmlns:cx4="http://schemas.microsoft.com/office/drawing/2016/5/10/chartex" xmlns:cx5="http://schemas.microsoft.com/office/drawing/2016/5/11/chartex" xmlns:cx6="http://schemas.microsoft.com/office/drawing/2016/5/12/chartex" xmlns:cx7="http://schemas.microsoft.com/office/drawing/2016/5/13/chartex" xmlns:cx8="http://schemas.microsoft.com/office/drawing/2016/5/14/chartex" xmlns:mc="http://schemas.openxmlformats.org/markup-compatibility/2006" xmlns:aink="http://schemas.microsoft.com/office/drawing/2016/ink" xmlns:am3d="http://schemas.microsoft.com/office/drawing/2017/model3d" xmlns:o="urn:schemas-microsoft-com:office:office" xmlns:r="http://schemas.openxmlformats.org/officeDocument/2006/relationships" xmlns:m="http://schemas.openxmlformats.org/officeDocument/2006/math" xmlns:v="urn:schemas-microsoft-com:vml" xmlns:wp14="http://schemas.microsoft.com/office/word/2010/wordprocessingDrawing" xmlns:wp="http://schemas.openxmlformats.org/drawingml/2006/wordprocessingDrawing" xmlns:w10="urn:schemas-microsoft-com:office:word" xmlns:w="http://schemas.openxmlformats.org/wordprocessingml/2006/main" xmlns:w14="http://schemas.microsoft.com/office/word/2010/wordml" xmlns:w15="http://schemas.microsoft.com/office/word/2012/wordml" xmlns:w16cid="http://schemas.microsoft.com/office/word/2016/wordml/cid" xmlns:w16se="http://schemas.microsoft.com/office/word/2015/wordml/symex" xmlns:wpg="http://schemas.microsoft.com/office/word/2010/wordprocessingGroup" xmlns:wpi="http://schemas.microsoft.com/office/word/2010/wordprocessingInk" xmlns:wne="http://schemas.microsoft.com/office/word/2006/wordml" xmlns:wps="http://schemas.microsoft.com/office/word/2010/wordprocessingShape" mc:Ignorable="w14 w15 w16se w16cid wp14">
   <w:body>
     <w:p>
       <w:pPr>
@@ -9,6 +9,8 @@
       <w:bookmarkStart w:id="0" w:name="_Toc367615048"/>
       <w:bookmarkStart w:id="1" w:name="_Toc367863024"/>
       <w:bookmarkStart w:id="2" w:name="_Toc368225263"/>
+      <w:bookmarkStart w:id="3" w:name="_GoBack"/>
+      <w:bookmarkEnd w:id="3"/>
       <w:r>
         <w:rPr>
           <w:noProof/>
@@ -40,7 +42,7 @@
                     </pic:cNvPicPr>
                   </pic:nvPicPr>
                   <pic:blipFill>
-                    <a:blip r:embed="rId13" cstate="print">
+                    <a:blip r:embed="rId8" cstate="print">
                       <a:extLst>
                         <a:ext uri="{28A0092B-C50C-407E-A947-70E740481C1C}">
                           <a14:useLocalDpi xmlns:a14="http://schemas.microsoft.com/office/drawing/2010/main" val="0"/>
@@ -73,21 +75,41 @@
           </wp:anchor>
         </w:drawing>
       </w:r>
-      <w:fldSimple w:instr=" TITLE   \* MERGEFORMAT ">
-        <w:r>
-          <w:t>Intel® Machine Learning Scaling Library</w:t>
-        </w:r>
-      </w:fldSimple>
+      <w:r>
+        <w:fldChar w:fldCharType="begin"/>
+      </w:r>
+      <w:r>
+        <w:instrText xml:space="preserve"> TITLE   \* MERGEFORMAT </w:instrText>
+      </w:r>
+      <w:r>
+        <w:fldChar w:fldCharType="separate"/>
+      </w:r>
+      <w:r>
+        <w:t>Intel® Machine Learning Scaling Library</w:t>
+      </w:r>
+      <w:r>
+        <w:fldChar w:fldCharType="end"/>
+      </w:r>
     </w:p>
     <w:p>
       <w:pPr>
         <w:pStyle w:val="DocType"/>
       </w:pPr>
-      <w:fldSimple w:instr=" DOCPROPERTY  Category  \* MERGEFORMAT ">
-        <w:r>
-          <w:t>Developer Guide</w:t>
-        </w:r>
-      </w:fldSimple>
+      <w:r>
+        <w:fldChar w:fldCharType="begin"/>
+      </w:r>
+      <w:r>
+        <w:instrText xml:space="preserve"> DOCPROPERTY  Category  \* MERGEFORMAT </w:instrText>
+      </w:r>
+      <w:r>
+        <w:fldChar w:fldCharType="separate"/>
+      </w:r>
+      <w:r>
+        <w:t>Developer Guide</w:t>
+      </w:r>
+      <w:r>
+        <w:fldChar w:fldCharType="end"/>
+      </w:r>
     </w:p>
     <w:p>
       <w:pPr>
@@ -97,12 +119,12 @@
           <w:numId w:val="0"/>
         </w:numPr>
       </w:pPr>
-      <w:bookmarkStart w:id="3" w:name="_Toc485394394"/>
+      <w:bookmarkStart w:id="4" w:name="_Toc485394394"/>
       <w:r>
         <w:lastRenderedPageBreak/>
         <w:t>Legal Information</w:t>
       </w:r>
-      <w:bookmarkEnd w:id="3"/>
+      <w:bookmarkEnd w:id="4"/>
     </w:p>
     <w:p>
       <w:r>
@@ -111,7 +133,15 @@
     </w:p>
     <w:p>
       <w:r>
-        <w:t>Intel disclaims all express and implied warranties, including without limitation, the implied warranties of merchantability, fitness for a particular purpose, and non-infringement, as well as any warranty arising from course of performance, course of dealing, or usage in trade.</w:t>
+        <w:t xml:space="preserve">Intel disclaims all express and implied warranties, including without limitation, the implied warranties of merchantability, fitness for a </w:t>
+      </w:r>
+      <w:proofErr w:type="gramStart"/>
+      <w:r>
+        <w:t>particular purpose</w:t>
+      </w:r>
+      <w:proofErr w:type="gramEnd"/>
+      <w:r>
+        <w:t>, and non-infringement, as well as any warranty arising from course of performance, course of dealing, or usage in trade.</w:t>
       </w:r>
     </w:p>
     <w:p>
@@ -222,10 +252,10 @@
       <w:pPr>
         <w:pStyle w:val="Heading1NoTOC"/>
         <w:sectPr>
-          <w:headerReference w:type="even" r:id="rId14"/>
-          <w:headerReference w:type="default" r:id="rId15"/>
-          <w:footerReference w:type="even" r:id="rId16"/>
-          <w:footerReference w:type="default" r:id="rId17"/>
+          <w:headerReference w:type="even" r:id="rId9"/>
+          <w:headerReference w:type="default" r:id="rId10"/>
+          <w:footerReference w:type="even" r:id="rId11"/>
+          <w:footerReference w:type="default" r:id="rId12"/>
           <w:pgSz w:w="12240" w:h="15840" w:code="1"/>
           <w:pgMar w:top="1795" w:right="1350" w:bottom="1800" w:left="1530" w:header="720" w:footer="777" w:gutter="0"/>
           <w:cols w:space="720"/>
@@ -914,15 +944,15 @@
         <w:lastRenderedPageBreak/>
         <w:fldChar w:fldCharType="end"/>
       </w:r>
-      <w:bookmarkStart w:id="4" w:name="_Ref442882866"/>
-      <w:bookmarkStart w:id="5" w:name="_Toc485394395"/>
-      <w:bookmarkStart w:id="6" w:name="_Toc428761831"/>
-      <w:bookmarkStart w:id="7" w:name="_Toc431308718"/>
+      <w:bookmarkStart w:id="5" w:name="_Ref442882866"/>
+      <w:bookmarkStart w:id="6" w:name="_Toc485394395"/>
+      <w:bookmarkStart w:id="7" w:name="_Toc428761831"/>
+      <w:bookmarkStart w:id="8" w:name="_Toc431308718"/>
       <w:r>
         <w:t>Introduction</w:t>
       </w:r>
-      <w:bookmarkEnd w:id="4"/>
       <w:bookmarkEnd w:id="5"/>
+      <w:bookmarkEnd w:id="6"/>
     </w:p>
     <w:p>
       <w:r>
@@ -1004,14 +1034,14 @@
       <w:pPr>
         <w:pStyle w:val="Heading1"/>
       </w:pPr>
-      <w:bookmarkStart w:id="8" w:name="_Known_Issues_and"/>
-      <w:bookmarkStart w:id="9" w:name="_Before_You_Begin"/>
-      <w:bookmarkStart w:id="10" w:name="_Toc485394396"/>
-      <w:bookmarkStart w:id="11" w:name="_Ref412795764"/>
-      <w:bookmarkEnd w:id="6"/>
+      <w:bookmarkStart w:id="9" w:name="_Known_Issues_and"/>
+      <w:bookmarkStart w:id="10" w:name="_Before_You_Begin"/>
+      <w:bookmarkStart w:id="11" w:name="_Toc485394396"/>
+      <w:bookmarkStart w:id="12" w:name="_Ref412795764"/>
       <w:bookmarkEnd w:id="7"/>
       <w:bookmarkEnd w:id="8"/>
       <w:bookmarkEnd w:id="9"/>
+      <w:bookmarkEnd w:id="10"/>
       <w:r>
         <w:lastRenderedPageBreak/>
         <w:t xml:space="preserve">Using </w:t>
@@ -1019,7 +1049,7 @@
       <w:r>
         <w:t>Intel® Machine Learning Scaling Library</w:t>
       </w:r>
-      <w:bookmarkEnd w:id="10"/>
+      <w:bookmarkEnd w:id="11"/>
     </w:p>
     <w:p>
       <w:pPr>
@@ -1028,14 +1058,14 @@
           <w:lang w:eastAsia="zh-CN" w:bidi="ar-SA"/>
         </w:rPr>
       </w:pPr>
-      <w:bookmarkStart w:id="12" w:name="_Toc485394397"/>
+      <w:bookmarkStart w:id="13" w:name="_Toc485394397"/>
       <w:r>
         <w:rPr>
           <w:lang w:eastAsia="zh-CN" w:bidi="ar-SA"/>
         </w:rPr>
         <w:t>Prerequisites</w:t>
       </w:r>
-      <w:bookmarkEnd w:id="12"/>
+      <w:bookmarkEnd w:id="13"/>
     </w:p>
     <w:p>
       <w:pPr>
@@ -1057,7 +1087,15 @@
         <w:ind w:left="0"/>
       </w:pPr>
       <w:r>
-        <w:t>$ source &lt;install_dir&gt;/</w:t>
+        <w:t>$ source &lt;</w:t>
+      </w:r>
+      <w:proofErr w:type="spellStart"/>
+      <w:r>
+        <w:t>install_dir</w:t>
+      </w:r>
+      <w:proofErr w:type="spellEnd"/>
+      <w:r>
+        <w:t>&gt;/</w:t>
       </w:r>
       <w:r>
         <w:t>intel64/bin/</w:t>
@@ -1118,14 +1156,14 @@
           <w:lang w:eastAsia="zh-CN" w:bidi="ar-SA"/>
         </w:rPr>
       </w:pPr>
-      <w:bookmarkStart w:id="13" w:name="_Toc485394398"/>
+      <w:bookmarkStart w:id="14" w:name="_Toc485394398"/>
       <w:r>
         <w:rPr>
           <w:lang w:eastAsia="zh-CN" w:bidi="ar-SA"/>
         </w:rPr>
         <w:t>Generic Workflow</w:t>
       </w:r>
-      <w:bookmarkEnd w:id="13"/>
+      <w:bookmarkEnd w:id="14"/>
     </w:p>
     <w:p>
       <w:r>
@@ -3089,14 +3127,14 @@
           <w:lang w:eastAsia="zh-CN" w:bidi="ar-SA"/>
         </w:rPr>
       </w:pPr>
-      <w:bookmarkStart w:id="14" w:name="_Toc485394399"/>
+      <w:bookmarkStart w:id="15" w:name="_Toc485394399"/>
       <w:r>
         <w:rPr>
           <w:lang w:eastAsia="zh-CN" w:bidi="ar-SA"/>
         </w:rPr>
         <w:t>Launching Sample Application</w:t>
       </w:r>
-      <w:bookmarkEnd w:id="14"/>
+      <w:bookmarkEnd w:id="15"/>
     </w:p>
     <w:p>
       <w:pPr>
@@ -3182,14 +3220,14 @@
           <w:lang w:eastAsia="zh-CN" w:bidi="ar-SA"/>
         </w:rPr>
       </w:pPr>
-      <w:bookmarkStart w:id="15" w:name="_Toc485394400"/>
+      <w:bookmarkStart w:id="16" w:name="_Toc485394400"/>
       <w:r>
         <w:rPr>
           <w:lang w:eastAsia="zh-CN" w:bidi="ar-SA"/>
         </w:rPr>
         <w:t>Launching the Sample</w:t>
       </w:r>
-      <w:bookmarkEnd w:id="15"/>
+      <w:bookmarkEnd w:id="16"/>
     </w:p>
     <w:p>
       <w:pPr>
@@ -3363,8 +3401,6 @@
         </w:rPr>
         <w:t>-lmpi -ldl -lrt -lpthread -o mlsl_test mlsl_test.cpp</w:t>
       </w:r>
-      <w:bookmarkStart w:id="16" w:name="_GoBack"/>
-      <w:bookmarkEnd w:id="16"/>
     </w:p>
     <w:p>
       <w:pPr>
@@ -4190,7 +4226,7 @@
       </w:pPr>
       <w:bookmarkStart w:id="20" w:name="_Toc485394403"/>
       <w:bookmarkStart w:id="21" w:name="RH_PD_TOC_BK"/>
-      <w:bookmarkEnd w:id="11"/>
+      <w:bookmarkEnd w:id="12"/>
       <w:r>
         <w:lastRenderedPageBreak/>
         <w:t>Environment Variables</w:t>
@@ -4763,6 +4799,7 @@
             <w:r>
               <w:t xml:space="preserve">A comma-separated list of logical core numbers. The server with the </w:t>
             </w:r>
+            <w:proofErr w:type="spellStart"/>
             <w:r>
               <w:rPr>
                 <w:rStyle w:val="InlineCodeChar"/>
@@ -4771,8 +4808,13 @@
               <w:t>i</w:t>
             </w:r>
             <w:r>
-              <w:t xml:space="preserve">-th index is pinned to the </w:t>
+              <w:t>-th</w:t>
             </w:r>
+            <w:proofErr w:type="spellEnd"/>
+            <w:r>
+              <w:t xml:space="preserve"> index is pinned to the </w:t>
+            </w:r>
+            <w:proofErr w:type="spellStart"/>
             <w:r>
               <w:rPr>
                 <w:rStyle w:val="InlineCodeChar"/>
@@ -4781,7 +4823,11 @@
               <w:t>i</w:t>
             </w:r>
             <w:r>
-              <w:t>-th core in the list. The number should not exceed the number of cores on the node.</w:t>
+              <w:t>-th</w:t>
+            </w:r>
+            <w:proofErr w:type="spellEnd"/>
+            <w:r>
+              <w:t xml:space="preserve"> core in the list. The number should not exceed the number of cores on the node.</w:t>
             </w:r>
           </w:p>
         </w:tc>
@@ -5505,7 +5551,21 @@
               <w:rPr>
                 <w:lang w:eastAsia="zh-CN"/>
               </w:rPr>
-              <w:t xml:space="preserve"> level. Prints out critical errors that lead to application termination. This is the default value.</w:t>
+              <w:t xml:space="preserve"> </w:t>
+            </w:r>
+            <w:proofErr w:type="gramStart"/>
+            <w:r>
+              <w:rPr>
+                <w:lang w:eastAsia="zh-CN"/>
+              </w:rPr>
+              <w:t>level</w:t>
+            </w:r>
+            <w:proofErr w:type="gramEnd"/>
+            <w:r>
+              <w:rPr>
+                <w:lang w:eastAsia="zh-CN"/>
+              </w:rPr>
+              <w:t>. Prints out critical errors that lead to application termination. This is the default value.</w:t>
             </w:r>
           </w:p>
         </w:tc>
@@ -5545,7 +5605,6 @@
                 <w:iCs/>
                 <w:lang w:eastAsia="zh-CN"/>
               </w:rPr>
-              <w:lastRenderedPageBreak/>
               <w:t>1</w:t>
             </w:r>
           </w:p>
@@ -5625,6 +5684,7 @@
                 <w:iCs/>
                 <w:lang w:eastAsia="zh-CN"/>
               </w:rPr>
+              <w:lastRenderedPageBreak/>
               <w:t>2</w:t>
             </w:r>
           </w:p>
@@ -5664,7 +5724,21 @@
               <w:rPr>
                 <w:lang w:eastAsia="zh-CN"/>
               </w:rPr>
-              <w:t xml:space="preserve"> level. Prints out detailed informational messages that are most useful to debug an application.</w:t>
+              <w:t xml:space="preserve"> </w:t>
+            </w:r>
+            <w:proofErr w:type="gramStart"/>
+            <w:r>
+              <w:rPr>
+                <w:lang w:eastAsia="zh-CN"/>
+              </w:rPr>
+              <w:t>level</w:t>
+            </w:r>
+            <w:proofErr w:type="gramEnd"/>
+            <w:r>
+              <w:rPr>
+                <w:lang w:eastAsia="zh-CN"/>
+              </w:rPr>
+              <w:t>. Prints out detailed informational messages that are most useful to debug an application.</w:t>
             </w:r>
           </w:p>
         </w:tc>
@@ -5746,7 +5820,21 @@
               <w:rPr>
                 <w:lang w:eastAsia="zh-CN"/>
               </w:rPr>
-              <w:t xml:space="preserve"> level. Prints out more detailed informational messages than in the </w:t>
+              <w:t xml:space="preserve"> </w:t>
+            </w:r>
+            <w:proofErr w:type="gramStart"/>
+            <w:r>
+              <w:rPr>
+                <w:lang w:eastAsia="zh-CN"/>
+              </w:rPr>
+              <w:t>level</w:t>
+            </w:r>
+            <w:proofErr w:type="gramEnd"/>
+            <w:r>
+              <w:rPr>
+                <w:lang w:eastAsia="zh-CN"/>
+              </w:rPr>
+              <w:t xml:space="preserve">. Prints out more detailed informational messages than in the </w:t>
             </w:r>
             <w:r>
               <w:rPr>
@@ -6244,12 +6332,14 @@
             <w:r>
               <w:t xml:space="preserve">Use </w:t>
             </w:r>
+            <w:proofErr w:type="spellStart"/>
             <w:r>
               <w:rPr>
                 <w:rFonts w:ascii="Courier New" w:hAnsi="Courier New" w:cs="Courier New"/>
               </w:rPr>
               <w:t>MPI_Get_processor_name</w:t>
             </w:r>
+            <w:proofErr w:type="spellEnd"/>
           </w:p>
         </w:tc>
       </w:tr>
@@ -6305,21 +6395,25 @@
             <w:r>
               <w:t xml:space="preserve">Use </w:t>
             </w:r>
+            <w:proofErr w:type="spellStart"/>
             <w:r>
               <w:rPr>
                 <w:rFonts w:ascii="Courier New" w:hAnsi="Courier New" w:cs="Courier New"/>
               </w:rPr>
               <w:t>gethostname</w:t>
             </w:r>
+            <w:proofErr w:type="spellEnd"/>
             <w:r>
               <w:t xml:space="preserve"> and </w:t>
             </w:r>
+            <w:proofErr w:type="spellStart"/>
             <w:r>
               <w:rPr>
                 <w:rFonts w:ascii="Courier New" w:hAnsi="Courier New" w:cs="Courier New"/>
               </w:rPr>
               <w:t>getaddrinfo</w:t>
             </w:r>
+            <w:proofErr w:type="spellEnd"/>
           </w:p>
         </w:tc>
       </w:tr>
@@ -6424,7 +6518,6 @@
         <w:spacing w:after="0"/>
       </w:pPr>
       <w:r>
-        <w:lastRenderedPageBreak/>
         <w:t xml:space="preserve">If using the value </w:t>
       </w:r>
       <w:r>
@@ -6476,6 +6569,7 @@
         <w:rPr>
           <w:rFonts w:ascii="Courier New" w:hAnsi="Courier New" w:cs="Courier New"/>
         </w:rPr>
+        <w:lastRenderedPageBreak/>
         <w:t>MLSL_IFACE_IDX</w:t>
       </w:r>
       <w:r>
@@ -6721,8 +6815,16 @@
         <w:rPr>
           <w:rFonts w:ascii="Courier New" w:hAnsi="Courier New" w:cs="Courier New"/>
         </w:rPr>
-        <w:t>-gtool</w:t>
-      </w:r>
+        <w:t>-</w:t>
+      </w:r>
+      <w:proofErr w:type="spellStart"/>
+      <w:r>
+        <w:rPr>
+          <w:rFonts w:ascii="Courier New" w:hAnsi="Courier New" w:cs="Courier New"/>
+        </w:rPr>
+        <w:t>gtool</w:t>
+      </w:r>
+      <w:proofErr w:type="spellEnd"/>
       <w:r>
         <w:t xml:space="preserve"> option</w:t>
       </w:r>
@@ -6738,8 +6840,21 @@
       <w:r>
         <w:t xml:space="preserve">$ </w:t>
       </w:r>
-      <w:r>
-        <w:t xml:space="preserve">mpirun ... -gtool "env MLSL_HOSTNAME=name1:0; env MLSL_HOSTNAME=name2:1" </w:t>
+      <w:proofErr w:type="spellStart"/>
+      <w:r>
+        <w:t>mpirun</w:t>
+      </w:r>
+      <w:proofErr w:type="spellEnd"/>
+      <w:r>
+        <w:t xml:space="preserve"> ... -</w:t>
+      </w:r>
+      <w:proofErr w:type="spellStart"/>
+      <w:r>
+        <w:t>gtool</w:t>
+      </w:r>
+      <w:proofErr w:type="spellEnd"/>
+      <w:r>
+        <w:t xml:space="preserve"> "env MLSL_HOSTNAME=name1:0; env MLSL_HOSTNAME=name2:1" </w:t>
       </w:r>
     </w:p>
     <w:p>
@@ -7148,7 +7263,6 @@
           <w:sz w:val="24"/>
           <w:szCs w:val="20"/>
         </w:rPr>
-        <w:lastRenderedPageBreak/>
         <w:t>MLSL_</w:t>
       </w:r>
       <w:r>
@@ -7204,6 +7318,7 @@
         <w:pStyle w:val="Caption1"/>
       </w:pPr>
       <w:r>
+        <w:lastRenderedPageBreak/>
         <w:t>Arguments</w:t>
       </w:r>
     </w:p>
@@ -7387,8 +7502,8 @@
       </w:r>
     </w:p>
     <w:sectPr>
-      <w:headerReference w:type="first" r:id="rId18"/>
-      <w:footerReference w:type="first" r:id="rId19"/>
+      <w:headerReference w:type="first" r:id="rId13"/>
+      <w:footerReference w:type="first" r:id="rId14"/>
       <w:pgSz w:w="12240" w:h="15840" w:code="1"/>
       <w:pgMar w:top="1795" w:right="1350" w:bottom="1800" w:left="1530" w:header="720" w:footer="777" w:gutter="0"/>
       <w:cols w:space="720"/>
@@ -7408,7 +7523,7 @@
 </file>
 
 <file path=word/endnotes.xml><?xml version="1.0" encoding="utf-8"?>
-<w:endnotes xmlns:wpc="http://schemas.microsoft.com/office/word/2010/wordprocessingCanvas" xmlns:mc="http://schemas.openxmlformats.org/markup-compatibility/2006" xmlns:o="urn:schemas-microsoft-com:office:office" xmlns:r="http://schemas.openxmlformats.org/officeDocument/2006/relationships" xmlns:m="http://schemas.openxmlformats.org/officeDocument/2006/math" xmlns:v="urn:schemas-microsoft-com:vml" xmlns:wp14="http://schemas.microsoft.com/office/word/2010/wordprocessingDrawing" xmlns:wp="http://schemas.openxmlformats.org/drawingml/2006/wordprocessingDrawing" xmlns:w10="urn:schemas-microsoft-com:office:word" xmlns:w="http://schemas.openxmlformats.org/wordprocessingml/2006/main" xmlns:w14="http://schemas.microsoft.com/office/word/2010/wordml" xmlns:w15="http://schemas.microsoft.com/office/word/2012/wordml" xmlns:wpg="http://schemas.microsoft.com/office/word/2010/wordprocessingGroup" xmlns:wpi="http://schemas.microsoft.com/office/word/2010/wordprocessingInk" xmlns:wne="http://schemas.microsoft.com/office/word/2006/wordml" xmlns:wps="http://schemas.microsoft.com/office/word/2010/wordprocessingShape" mc:Ignorable="w14 w15 wp14">
+<w:endnotes xmlns:wpc="http://schemas.microsoft.com/office/word/2010/wordprocessingCanvas" xmlns:cx="http://schemas.microsoft.com/office/drawing/2014/chartex" xmlns:cx1="http://schemas.microsoft.com/office/drawing/2015/9/8/chartex" xmlns:cx2="http://schemas.microsoft.com/office/drawing/2015/10/21/chartex" xmlns:cx3="http://schemas.microsoft.com/office/drawing/2016/5/9/chartex" xmlns:cx4="http://schemas.microsoft.com/office/drawing/2016/5/10/chartex" xmlns:cx5="http://schemas.microsoft.com/office/drawing/2016/5/11/chartex" xmlns:cx6="http://schemas.microsoft.com/office/drawing/2016/5/12/chartex" xmlns:cx7="http://schemas.microsoft.com/office/drawing/2016/5/13/chartex" xmlns:cx8="http://schemas.microsoft.com/office/drawing/2016/5/14/chartex" xmlns:mc="http://schemas.openxmlformats.org/markup-compatibility/2006" xmlns:aink="http://schemas.microsoft.com/office/drawing/2016/ink" xmlns:am3d="http://schemas.microsoft.com/office/drawing/2017/model3d" xmlns:o="urn:schemas-microsoft-com:office:office" xmlns:r="http://schemas.openxmlformats.org/officeDocument/2006/relationships" xmlns:m="http://schemas.openxmlformats.org/officeDocument/2006/math" xmlns:v="urn:schemas-microsoft-com:vml" xmlns:wp14="http://schemas.microsoft.com/office/word/2010/wordprocessingDrawing" xmlns:wp="http://schemas.openxmlformats.org/drawingml/2006/wordprocessingDrawing" xmlns:w10="urn:schemas-microsoft-com:office:word" xmlns:w="http://schemas.openxmlformats.org/wordprocessingml/2006/main" xmlns:w14="http://schemas.microsoft.com/office/word/2010/wordml" xmlns:w15="http://schemas.microsoft.com/office/word/2012/wordml" xmlns:w16cid="http://schemas.microsoft.com/office/word/2016/wordml/cid" xmlns:w16se="http://schemas.microsoft.com/office/word/2015/wordml/symex" xmlns:wpg="http://schemas.microsoft.com/office/word/2010/wordprocessingGroup" xmlns:wpi="http://schemas.microsoft.com/office/word/2010/wordprocessingInk" xmlns:wne="http://schemas.microsoft.com/office/word/2006/wordml" xmlns:wps="http://schemas.microsoft.com/office/word/2010/wordprocessingShape" mc:Ignorable="w14 w15 w16se w16cid wp14">
   <w:endnote w:type="separator" w:id="-1">
     <w:p>
       <w:pPr>
@@ -7435,7 +7550,7 @@
 </file>
 
 <file path=word/footer1.xml><?xml version="1.0" encoding="utf-8"?>
-<w:ftr xmlns:wpc="http://schemas.microsoft.com/office/word/2010/wordprocessingCanvas" xmlns:mc="http://schemas.openxmlformats.org/markup-compatibility/2006" xmlns:o="urn:schemas-microsoft-com:office:office" xmlns:r="http://schemas.openxmlformats.org/officeDocument/2006/relationships" xmlns:m="http://schemas.openxmlformats.org/officeDocument/2006/math" xmlns:v="urn:schemas-microsoft-com:vml" xmlns:wp14="http://schemas.microsoft.com/office/word/2010/wordprocessingDrawing" xmlns:wp="http://schemas.openxmlformats.org/drawingml/2006/wordprocessingDrawing" xmlns:w10="urn:schemas-microsoft-com:office:word" xmlns:w="http://schemas.openxmlformats.org/wordprocessingml/2006/main" xmlns:w14="http://schemas.microsoft.com/office/word/2010/wordml" xmlns:w15="http://schemas.microsoft.com/office/word/2012/wordml" xmlns:wpg="http://schemas.microsoft.com/office/word/2010/wordprocessingGroup" xmlns:wpi="http://schemas.microsoft.com/office/word/2010/wordprocessingInk" xmlns:wne="http://schemas.microsoft.com/office/word/2006/wordml" xmlns:wps="http://schemas.microsoft.com/office/word/2010/wordprocessingShape" mc:Ignorable="w14 w15 wp14">
+<w:ftr xmlns:wpc="http://schemas.microsoft.com/office/word/2010/wordprocessingCanvas" xmlns:cx="http://schemas.microsoft.com/office/drawing/2014/chartex" xmlns:cx1="http://schemas.microsoft.com/office/drawing/2015/9/8/chartex" xmlns:cx2="http://schemas.microsoft.com/office/drawing/2015/10/21/chartex" xmlns:cx3="http://schemas.microsoft.com/office/drawing/2016/5/9/chartex" xmlns:cx4="http://schemas.microsoft.com/office/drawing/2016/5/10/chartex" xmlns:cx5="http://schemas.microsoft.com/office/drawing/2016/5/11/chartex" xmlns:cx6="http://schemas.microsoft.com/office/drawing/2016/5/12/chartex" xmlns:cx7="http://schemas.microsoft.com/office/drawing/2016/5/13/chartex" xmlns:cx8="http://schemas.microsoft.com/office/drawing/2016/5/14/chartex" xmlns:mc="http://schemas.openxmlformats.org/markup-compatibility/2006" xmlns:aink="http://schemas.microsoft.com/office/drawing/2016/ink" xmlns:am3d="http://schemas.microsoft.com/office/drawing/2017/model3d" xmlns:o="urn:schemas-microsoft-com:office:office" xmlns:r="http://schemas.openxmlformats.org/officeDocument/2006/relationships" xmlns:m="http://schemas.openxmlformats.org/officeDocument/2006/math" xmlns:v="urn:schemas-microsoft-com:vml" xmlns:wp14="http://schemas.microsoft.com/office/word/2010/wordprocessingDrawing" xmlns:wp="http://schemas.openxmlformats.org/drawingml/2006/wordprocessingDrawing" xmlns:w10="urn:schemas-microsoft-com:office:word" xmlns:w="http://schemas.openxmlformats.org/wordprocessingml/2006/main" xmlns:w14="http://schemas.microsoft.com/office/word/2010/wordml" xmlns:w15="http://schemas.microsoft.com/office/word/2012/wordml" xmlns:w16cid="http://schemas.microsoft.com/office/word/2016/wordml/cid" xmlns:w16se="http://schemas.microsoft.com/office/word/2015/wordml/symex" xmlns:wpg="http://schemas.microsoft.com/office/word/2010/wordprocessingGroup" xmlns:wpi="http://schemas.microsoft.com/office/word/2010/wordprocessingInk" xmlns:wne="http://schemas.microsoft.com/office/word/2006/wordml" xmlns:wps="http://schemas.microsoft.com/office/word/2010/wordprocessingShape" mc:Ignorable="w14 w15 w16se w16cid wp14">
   <w:p>
     <w:pPr>
       <w:pStyle w:val="Footer"/>
@@ -7486,7 +7601,7 @@
 </file>
 
 <file path=word/footer2.xml><?xml version="1.0" encoding="utf-8"?>
-<w:ftr xmlns:wpc="http://schemas.microsoft.com/office/word/2010/wordprocessingCanvas" xmlns:mc="http://schemas.openxmlformats.org/markup-compatibility/2006" xmlns:o="urn:schemas-microsoft-com:office:office" xmlns:r="http://schemas.openxmlformats.org/officeDocument/2006/relationships" xmlns:m="http://schemas.openxmlformats.org/officeDocument/2006/math" xmlns:v="urn:schemas-microsoft-com:vml" xmlns:wp14="http://schemas.microsoft.com/office/word/2010/wordprocessingDrawing" xmlns:wp="http://schemas.openxmlformats.org/drawingml/2006/wordprocessingDrawing" xmlns:w10="urn:schemas-microsoft-com:office:word" xmlns:w="http://schemas.openxmlformats.org/wordprocessingml/2006/main" xmlns:w14="http://schemas.microsoft.com/office/word/2010/wordml" xmlns:w15="http://schemas.microsoft.com/office/word/2012/wordml" xmlns:wpg="http://schemas.microsoft.com/office/word/2010/wordprocessingGroup" xmlns:wpi="http://schemas.microsoft.com/office/word/2010/wordprocessingInk" xmlns:wne="http://schemas.microsoft.com/office/word/2006/wordml" xmlns:wps="http://schemas.microsoft.com/office/word/2010/wordprocessingShape" mc:Ignorable="w14 w15 wp14">
+<w:ftr xmlns:wpc="http://schemas.microsoft.com/office/word/2010/wordprocessingCanvas" xmlns:cx="http://schemas.microsoft.com/office/drawing/2014/chartex" xmlns:cx1="http://schemas.microsoft.com/office/drawing/2015/9/8/chartex" xmlns:cx2="http://schemas.microsoft.com/office/drawing/2015/10/21/chartex" xmlns:cx3="http://schemas.microsoft.com/office/drawing/2016/5/9/chartex" xmlns:cx4="http://schemas.microsoft.com/office/drawing/2016/5/10/chartex" xmlns:cx5="http://schemas.microsoft.com/office/drawing/2016/5/11/chartex" xmlns:cx6="http://schemas.microsoft.com/office/drawing/2016/5/12/chartex" xmlns:cx7="http://schemas.microsoft.com/office/drawing/2016/5/13/chartex" xmlns:cx8="http://schemas.microsoft.com/office/drawing/2016/5/14/chartex" xmlns:mc="http://schemas.openxmlformats.org/markup-compatibility/2006" xmlns:aink="http://schemas.microsoft.com/office/drawing/2016/ink" xmlns:am3d="http://schemas.microsoft.com/office/drawing/2017/model3d" xmlns:o="urn:schemas-microsoft-com:office:office" xmlns:r="http://schemas.openxmlformats.org/officeDocument/2006/relationships" xmlns:m="http://schemas.openxmlformats.org/officeDocument/2006/math" xmlns:v="urn:schemas-microsoft-com:vml" xmlns:wp14="http://schemas.microsoft.com/office/word/2010/wordprocessingDrawing" xmlns:wp="http://schemas.openxmlformats.org/drawingml/2006/wordprocessingDrawing" xmlns:w10="urn:schemas-microsoft-com:office:word" xmlns:w="http://schemas.openxmlformats.org/wordprocessingml/2006/main" xmlns:w14="http://schemas.microsoft.com/office/word/2010/wordml" xmlns:w15="http://schemas.microsoft.com/office/word/2012/wordml" xmlns:w16cid="http://schemas.microsoft.com/office/word/2016/wordml/cid" xmlns:w16se="http://schemas.microsoft.com/office/word/2015/wordml/symex" xmlns:wpg="http://schemas.microsoft.com/office/word/2010/wordprocessingGroup" xmlns:wpi="http://schemas.microsoft.com/office/word/2010/wordprocessingInk" xmlns:wne="http://schemas.microsoft.com/office/word/2006/wordml" xmlns:wps="http://schemas.microsoft.com/office/word/2010/wordprocessingShape" mc:Ignorable="w14 w15 w16se w16cid wp14">
   <w:p>
     <w:pPr>
       <w:pStyle w:val="Footer"/>
@@ -7495,11 +7610,21 @@
         <w:tab w:val="left" w:pos="9090"/>
       </w:tabs>
     </w:pPr>
-    <w:fldSimple w:instr=" DOCPROPERTY  Category  \* MERGEFORMAT ">
-      <w:r>
-        <w:t>Developer Guide</w:t>
-      </w:r>
-    </w:fldSimple>
+    <w:r>
+      <w:fldChar w:fldCharType="begin"/>
+    </w:r>
+    <w:r>
+      <w:instrText xml:space="preserve"> DOCPROPERTY  Category  \* MERGEFORMAT </w:instrText>
+    </w:r>
+    <w:r>
+      <w:fldChar w:fldCharType="separate"/>
+    </w:r>
+    <w:r>
+      <w:t>Developer Guide</w:t>
+    </w:r>
+    <w:r>
+      <w:fldChar w:fldCharType="end"/>
+    </w:r>
     <w:r>
       <w:tab/>
     </w:r>
@@ -7526,7 +7651,7 @@
 </file>
 
 <file path=word/footer3.xml><?xml version="1.0" encoding="utf-8"?>
-<w:ftr xmlns:wpc="http://schemas.microsoft.com/office/word/2010/wordprocessingCanvas" xmlns:mc="http://schemas.openxmlformats.org/markup-compatibility/2006" xmlns:o="urn:schemas-microsoft-com:office:office" xmlns:r="http://schemas.openxmlformats.org/officeDocument/2006/relationships" xmlns:m="http://schemas.openxmlformats.org/officeDocument/2006/math" xmlns:v="urn:schemas-microsoft-com:vml" xmlns:wp14="http://schemas.microsoft.com/office/word/2010/wordprocessingDrawing" xmlns:wp="http://schemas.openxmlformats.org/drawingml/2006/wordprocessingDrawing" xmlns:w10="urn:schemas-microsoft-com:office:word" xmlns:w="http://schemas.openxmlformats.org/wordprocessingml/2006/main" xmlns:w14="http://schemas.microsoft.com/office/word/2010/wordml" xmlns:w15="http://schemas.microsoft.com/office/word/2012/wordml" xmlns:wpg="http://schemas.microsoft.com/office/word/2010/wordprocessingGroup" xmlns:wpi="http://schemas.microsoft.com/office/word/2010/wordprocessingInk" xmlns:wne="http://schemas.microsoft.com/office/word/2006/wordml" xmlns:wps="http://schemas.microsoft.com/office/word/2010/wordprocessingShape" mc:Ignorable="w14 w15 wp14">
+<w:ftr xmlns:wpc="http://schemas.microsoft.com/office/word/2010/wordprocessingCanvas" xmlns:cx="http://schemas.microsoft.com/office/drawing/2014/chartex" xmlns:cx1="http://schemas.microsoft.com/office/drawing/2015/9/8/chartex" xmlns:cx2="http://schemas.microsoft.com/office/drawing/2015/10/21/chartex" xmlns:cx3="http://schemas.microsoft.com/office/drawing/2016/5/9/chartex" xmlns:cx4="http://schemas.microsoft.com/office/drawing/2016/5/10/chartex" xmlns:cx5="http://schemas.microsoft.com/office/drawing/2016/5/11/chartex" xmlns:cx6="http://schemas.microsoft.com/office/drawing/2016/5/12/chartex" xmlns:cx7="http://schemas.microsoft.com/office/drawing/2016/5/13/chartex" xmlns:cx8="http://schemas.microsoft.com/office/drawing/2016/5/14/chartex" xmlns:mc="http://schemas.openxmlformats.org/markup-compatibility/2006" xmlns:aink="http://schemas.microsoft.com/office/drawing/2016/ink" xmlns:am3d="http://schemas.microsoft.com/office/drawing/2017/model3d" xmlns:o="urn:schemas-microsoft-com:office:office" xmlns:r="http://schemas.openxmlformats.org/officeDocument/2006/relationships" xmlns:m="http://schemas.openxmlformats.org/officeDocument/2006/math" xmlns:v="urn:schemas-microsoft-com:vml" xmlns:wp14="http://schemas.microsoft.com/office/word/2010/wordprocessingDrawing" xmlns:wp="http://schemas.openxmlformats.org/drawingml/2006/wordprocessingDrawing" xmlns:w10="urn:schemas-microsoft-com:office:word" xmlns:w="http://schemas.openxmlformats.org/wordprocessingml/2006/main" xmlns:w14="http://schemas.microsoft.com/office/word/2010/wordml" xmlns:w15="http://schemas.microsoft.com/office/word/2012/wordml" xmlns:w16cid="http://schemas.microsoft.com/office/word/2016/wordml/cid" xmlns:w16se="http://schemas.microsoft.com/office/word/2015/wordml/symex" xmlns:wpg="http://schemas.microsoft.com/office/word/2010/wordprocessingGroup" xmlns:wpi="http://schemas.microsoft.com/office/word/2010/wordprocessingInk" xmlns:wne="http://schemas.microsoft.com/office/word/2006/wordml" xmlns:wps="http://schemas.microsoft.com/office/word/2010/wordprocessingShape" mc:Ignorable="w14 w15 w16se w16cid wp14">
   <w:p>
     <w:pPr>
       <w:pStyle w:val="Footer"/>
@@ -7535,11 +7660,21 @@
         <w:tab w:val="left" w:pos="9090"/>
       </w:tabs>
     </w:pPr>
-    <w:fldSimple w:instr=" DOCPROPERTY  Category  \* MERGEFORMAT ">
-      <w:r>
-        <w:t>Developer Guide</w:t>
-      </w:r>
-    </w:fldSimple>
+    <w:r>
+      <w:fldChar w:fldCharType="begin"/>
+    </w:r>
+    <w:r>
+      <w:instrText xml:space="preserve"> DOCPROPERTY  Category  \* MERGEFORMAT </w:instrText>
+    </w:r>
+    <w:r>
+      <w:fldChar w:fldCharType="separate"/>
+    </w:r>
+    <w:r>
+      <w:t>Developer Guide</w:t>
+    </w:r>
+    <w:r>
+      <w:fldChar w:fldCharType="end"/>
+    </w:r>
     <w:r>
       <w:tab/>
     </w:r>
@@ -7566,7 +7701,7 @@
 </file>
 
 <file path=word/footnotes.xml><?xml version="1.0" encoding="utf-8"?>
-<w:footnotes xmlns:wpc="http://schemas.microsoft.com/office/word/2010/wordprocessingCanvas" xmlns:mc="http://schemas.openxmlformats.org/markup-compatibility/2006" xmlns:o="urn:schemas-microsoft-com:office:office" xmlns:r="http://schemas.openxmlformats.org/officeDocument/2006/relationships" xmlns:m="http://schemas.openxmlformats.org/officeDocument/2006/math" xmlns:v="urn:schemas-microsoft-com:vml" xmlns:wp14="http://schemas.microsoft.com/office/word/2010/wordprocessingDrawing" xmlns:wp="http://schemas.openxmlformats.org/drawingml/2006/wordprocessingDrawing" xmlns:w10="urn:schemas-microsoft-com:office:word" xmlns:w="http://schemas.openxmlformats.org/wordprocessingml/2006/main" xmlns:w14="http://schemas.microsoft.com/office/word/2010/wordml" xmlns:w15="http://schemas.microsoft.com/office/word/2012/wordml" xmlns:wpg="http://schemas.microsoft.com/office/word/2010/wordprocessingGroup" xmlns:wpi="http://schemas.microsoft.com/office/word/2010/wordprocessingInk" xmlns:wne="http://schemas.microsoft.com/office/word/2006/wordml" xmlns:wps="http://schemas.microsoft.com/office/word/2010/wordprocessingShape" mc:Ignorable="w14 w15 wp14">
+<w:footnotes xmlns:wpc="http://schemas.microsoft.com/office/word/2010/wordprocessingCanvas" xmlns:cx="http://schemas.microsoft.com/office/drawing/2014/chartex" xmlns:cx1="http://schemas.microsoft.com/office/drawing/2015/9/8/chartex" xmlns:cx2="http://schemas.microsoft.com/office/drawing/2015/10/21/chartex" xmlns:cx3="http://schemas.microsoft.com/office/drawing/2016/5/9/chartex" xmlns:cx4="http://schemas.microsoft.com/office/drawing/2016/5/10/chartex" xmlns:cx5="http://schemas.microsoft.com/office/drawing/2016/5/11/chartex" xmlns:cx6="http://schemas.microsoft.com/office/drawing/2016/5/12/chartex" xmlns:cx7="http://schemas.microsoft.com/office/drawing/2016/5/13/chartex" xmlns:cx8="http://schemas.microsoft.com/office/drawing/2016/5/14/chartex" xmlns:mc="http://schemas.openxmlformats.org/markup-compatibility/2006" xmlns:aink="http://schemas.microsoft.com/office/drawing/2016/ink" xmlns:am3d="http://schemas.microsoft.com/office/drawing/2017/model3d" xmlns:o="urn:schemas-microsoft-com:office:office" xmlns:r="http://schemas.openxmlformats.org/officeDocument/2006/relationships" xmlns:m="http://schemas.openxmlformats.org/officeDocument/2006/math" xmlns:v="urn:schemas-microsoft-com:vml" xmlns:wp14="http://schemas.microsoft.com/office/word/2010/wordprocessingDrawing" xmlns:wp="http://schemas.openxmlformats.org/drawingml/2006/wordprocessingDrawing" xmlns:w10="urn:schemas-microsoft-com:office:word" xmlns:w="http://schemas.openxmlformats.org/wordprocessingml/2006/main" xmlns:w14="http://schemas.microsoft.com/office/word/2010/wordml" xmlns:w15="http://schemas.microsoft.com/office/word/2012/wordml" xmlns:w16cid="http://schemas.microsoft.com/office/word/2016/wordml/cid" xmlns:w16se="http://schemas.microsoft.com/office/word/2015/wordml/symex" xmlns:wpg="http://schemas.microsoft.com/office/word/2010/wordprocessingGroup" xmlns:wpi="http://schemas.microsoft.com/office/word/2010/wordprocessingInk" xmlns:wne="http://schemas.microsoft.com/office/word/2006/wordml" xmlns:wps="http://schemas.microsoft.com/office/word/2010/wordprocessingShape" mc:Ignorable="w14 w15 w16se w16cid wp14">
   <w:footnote w:type="separator" w:id="-1">
     <w:p>
       <w:pPr>
@@ -7593,7 +7728,7 @@
 </file>
 
 <file path=word/header1.xml><?xml version="1.0" encoding="utf-8"?>
-<w:hdr xmlns:wpc="http://schemas.microsoft.com/office/word/2010/wordprocessingCanvas" xmlns:mc="http://schemas.openxmlformats.org/markup-compatibility/2006" xmlns:o="urn:schemas-microsoft-com:office:office" xmlns:r="http://schemas.openxmlformats.org/officeDocument/2006/relationships" xmlns:m="http://schemas.openxmlformats.org/officeDocument/2006/math" xmlns:v="urn:schemas-microsoft-com:vml" xmlns:wp14="http://schemas.microsoft.com/office/word/2010/wordprocessingDrawing" xmlns:wp="http://schemas.openxmlformats.org/drawingml/2006/wordprocessingDrawing" xmlns:w10="urn:schemas-microsoft-com:office:word" xmlns:w="http://schemas.openxmlformats.org/wordprocessingml/2006/main" xmlns:w14="http://schemas.microsoft.com/office/word/2010/wordml" xmlns:w15="http://schemas.microsoft.com/office/word/2012/wordml" xmlns:wpg="http://schemas.microsoft.com/office/word/2010/wordprocessingGroup" xmlns:wpi="http://schemas.microsoft.com/office/word/2010/wordprocessingInk" xmlns:wne="http://schemas.microsoft.com/office/word/2006/wordml" xmlns:wps="http://schemas.microsoft.com/office/word/2010/wordprocessingShape" mc:Ignorable="w14 w15 wp14">
+<w:hdr xmlns:wpc="http://schemas.microsoft.com/office/word/2010/wordprocessingCanvas" xmlns:cx="http://schemas.microsoft.com/office/drawing/2014/chartex" xmlns:cx1="http://schemas.microsoft.com/office/drawing/2015/9/8/chartex" xmlns:cx2="http://schemas.microsoft.com/office/drawing/2015/10/21/chartex" xmlns:cx3="http://schemas.microsoft.com/office/drawing/2016/5/9/chartex" xmlns:cx4="http://schemas.microsoft.com/office/drawing/2016/5/10/chartex" xmlns:cx5="http://schemas.microsoft.com/office/drawing/2016/5/11/chartex" xmlns:cx6="http://schemas.microsoft.com/office/drawing/2016/5/12/chartex" xmlns:cx7="http://schemas.microsoft.com/office/drawing/2016/5/13/chartex" xmlns:cx8="http://schemas.microsoft.com/office/drawing/2016/5/14/chartex" xmlns:mc="http://schemas.openxmlformats.org/markup-compatibility/2006" xmlns:aink="http://schemas.microsoft.com/office/drawing/2016/ink" xmlns:am3d="http://schemas.microsoft.com/office/drawing/2017/model3d" xmlns:o="urn:schemas-microsoft-com:office:office" xmlns:r="http://schemas.openxmlformats.org/officeDocument/2006/relationships" xmlns:m="http://schemas.openxmlformats.org/officeDocument/2006/math" xmlns:v="urn:schemas-microsoft-com:vml" xmlns:wp14="http://schemas.microsoft.com/office/word/2010/wordprocessingDrawing" xmlns:wp="http://schemas.openxmlformats.org/drawingml/2006/wordprocessingDrawing" xmlns:w10="urn:schemas-microsoft-com:office:word" xmlns:w="http://schemas.openxmlformats.org/wordprocessingml/2006/main" xmlns:w14="http://schemas.microsoft.com/office/word/2010/wordml" xmlns:w15="http://schemas.microsoft.com/office/word/2012/wordml" xmlns:w16cid="http://schemas.microsoft.com/office/word/2016/wordml/cid" xmlns:w16se="http://schemas.microsoft.com/office/word/2015/wordml/symex" xmlns:wpg="http://schemas.microsoft.com/office/word/2010/wordprocessingGroup" xmlns:wpi="http://schemas.microsoft.com/office/word/2010/wordprocessingInk" xmlns:wne="http://schemas.microsoft.com/office/word/2006/wordml" xmlns:wps="http://schemas.microsoft.com/office/word/2010/wordprocessingShape" mc:Ignorable="w14 w15 w16se w16cid wp14">
   <w:p>
     <w:pPr>
       <w:pStyle w:val="Header"/>
@@ -7686,45 +7821,46 @@
     <w:r>
       <w:tab/>
     </w:r>
-    <w:fldSimple w:instr=" STYLEREF &quot;DocTitle&quot; \* MERGEFORMAT ">
-      <w:r>
-        <w:rPr>
-          <w:bCs/>
-        </w:rPr>
-        <w:t xml:space="preserve">Intel® Machine </w:t>
-      </w:r>
-      <w:r>
-        <w:t>Learning Scaling Library</w:t>
-      </w:r>
-    </w:fldSimple>
     <w:r>
-      <w:t xml:space="preserve"> </w:t>
+      <w:rPr>
+        <w:bCs/>
+      </w:rPr>
+      <w:fldChar w:fldCharType="begin"/>
     </w:r>
-    <w:sdt>
-      <w:sdtPr>
-        <w:alias w:val="Category"/>
-        <w:tag w:val=""/>
-        <w:id w:val="1938104995"/>
-        <w:placeholder>
-          <w:docPart w:val="3F943A8273E14502A698594F7BA79BB1"/>
-        </w:placeholder>
-        <w:dataBinding w:prefixMappings="xmlns:ns0='http://purl.org/dc/elements/1.1/' xmlns:ns1='http://schemas.openxmlformats.org/package/2006/metadata/core-properties' " w:xpath="/ns1:coreProperties[1]/ns1:category[1]" w:storeItemID="{6C3C8BC8-F283-45AE-878A-BAB7291924A1}"/>
-        <w:text/>
-      </w:sdtPr>
-      <w:sdtEndPr/>
-      <w:sdtContent>
-        <w:r>
-          <w:t>Developer Guide</w:t>
-        </w:r>
-      </w:sdtContent>
-    </w:sdt>
+    <w:r>
+      <w:rPr>
+        <w:bCs/>
+      </w:rPr>
+      <w:instrText xml:space="preserve"> STYLEREF "DocTitle" \* MERGEFORMAT </w:instrText>
+    </w:r>
+    <w:r>
+      <w:rPr>
+        <w:bCs/>
+      </w:rPr>
+      <w:fldChar w:fldCharType="separate"/>
+    </w:r>
+    <w:r>
+      <w:rPr>
+        <w:bCs/>
+      </w:rPr>
+      <w:t xml:space="preserve">Intel® Machine </w:t>
+    </w:r>
+    <w:r>
+      <w:t>Learning Scaling Library</w:t>
+    </w:r>
+    <w:r>
+      <w:fldChar w:fldCharType="end"/>
+    </w:r>
+    <w:r>
+      <w:t xml:space="preserve"> Developer Guide</w:t>
+    </w:r>
   </w:p>
   <w:p/>
 </w:hdr>
 </file>
 
 <file path=word/header2.xml><?xml version="1.0" encoding="utf-8"?>
-<w:hdr xmlns:wpc="http://schemas.microsoft.com/office/word/2010/wordprocessingCanvas" xmlns:mc="http://schemas.openxmlformats.org/markup-compatibility/2006" xmlns:o="urn:schemas-microsoft-com:office:office" xmlns:r="http://schemas.openxmlformats.org/officeDocument/2006/relationships" xmlns:m="http://schemas.openxmlformats.org/officeDocument/2006/math" xmlns:v="urn:schemas-microsoft-com:vml" xmlns:wp14="http://schemas.microsoft.com/office/word/2010/wordprocessingDrawing" xmlns:wp="http://schemas.openxmlformats.org/drawingml/2006/wordprocessingDrawing" xmlns:w10="urn:schemas-microsoft-com:office:word" xmlns:w="http://schemas.openxmlformats.org/wordprocessingml/2006/main" xmlns:w14="http://schemas.microsoft.com/office/word/2010/wordml" xmlns:w15="http://schemas.microsoft.com/office/word/2012/wordml" xmlns:wpg="http://schemas.microsoft.com/office/word/2010/wordprocessingGroup" xmlns:wpi="http://schemas.microsoft.com/office/word/2010/wordprocessingInk" xmlns:wne="http://schemas.microsoft.com/office/word/2006/wordml" xmlns:wps="http://schemas.microsoft.com/office/word/2010/wordprocessingShape" mc:Ignorable="w14 w15 wp14">
+<w:hdr xmlns:wpc="http://schemas.microsoft.com/office/word/2010/wordprocessingCanvas" xmlns:cx="http://schemas.microsoft.com/office/drawing/2014/chartex" xmlns:cx1="http://schemas.microsoft.com/office/drawing/2015/9/8/chartex" xmlns:cx2="http://schemas.microsoft.com/office/drawing/2015/10/21/chartex" xmlns:cx3="http://schemas.microsoft.com/office/drawing/2016/5/9/chartex" xmlns:cx4="http://schemas.microsoft.com/office/drawing/2016/5/10/chartex" xmlns:cx5="http://schemas.microsoft.com/office/drawing/2016/5/11/chartex" xmlns:cx6="http://schemas.microsoft.com/office/drawing/2016/5/12/chartex" xmlns:cx7="http://schemas.microsoft.com/office/drawing/2016/5/13/chartex" xmlns:cx8="http://schemas.microsoft.com/office/drawing/2016/5/14/chartex" xmlns:mc="http://schemas.openxmlformats.org/markup-compatibility/2006" xmlns:aink="http://schemas.microsoft.com/office/drawing/2016/ink" xmlns:am3d="http://schemas.microsoft.com/office/drawing/2017/model3d" xmlns:o="urn:schemas-microsoft-com:office:office" xmlns:r="http://schemas.openxmlformats.org/officeDocument/2006/relationships" xmlns:m="http://schemas.openxmlformats.org/officeDocument/2006/math" xmlns:v="urn:schemas-microsoft-com:vml" xmlns:wp14="http://schemas.microsoft.com/office/word/2010/wordprocessingDrawing" xmlns:wp="http://schemas.openxmlformats.org/drawingml/2006/wordprocessingDrawing" xmlns:w10="urn:schemas-microsoft-com:office:word" xmlns:w="http://schemas.openxmlformats.org/wordprocessingml/2006/main" xmlns:w14="http://schemas.microsoft.com/office/word/2010/wordml" xmlns:w15="http://schemas.microsoft.com/office/word/2012/wordml" xmlns:w16cid="http://schemas.microsoft.com/office/word/2016/wordml/cid" xmlns:w16se="http://schemas.microsoft.com/office/word/2015/wordml/symex" xmlns:wpg="http://schemas.microsoft.com/office/word/2010/wordprocessingGroup" xmlns:wpi="http://schemas.microsoft.com/office/word/2010/wordprocessingInk" xmlns:wne="http://schemas.microsoft.com/office/word/2006/wordml" xmlns:wps="http://schemas.microsoft.com/office/word/2010/wordprocessingShape" mc:Ignorable="w14 w15 w16se w16cid wp14">
   <w:p>
     <w:pPr>
       <w:pStyle w:val="Header"/>
@@ -7806,11 +7942,21 @@
         <w:bCs/>
       </w:rPr>
     </w:pPr>
-    <w:fldSimple w:instr=" STYLEREF &quot;Heading 1&quot; \* MERGEFORMAT ">
-      <w:r>
-        <w:t>Environment Variables</w:t>
-      </w:r>
-    </w:fldSimple>
+    <w:r>
+      <w:fldChar w:fldCharType="begin"/>
+    </w:r>
+    <w:r>
+      <w:instrText xml:space="preserve"> STYLEREF "Heading 1" \* MERGEFORMAT </w:instrText>
+    </w:r>
+    <w:r>
+      <w:fldChar w:fldCharType="separate"/>
+    </w:r>
+    <w:r>
+      <w:t>Environment Variables</w:t>
+    </w:r>
+    <w:r>
+      <w:fldChar w:fldCharType="end"/>
+    </w:r>
     <w:r>
       <w:tab/>
     </w:r>
@@ -7819,7 +7965,7 @@
 </file>
 
 <file path=word/header3.xml><?xml version="1.0" encoding="utf-8"?>
-<w:hdr xmlns:wpc="http://schemas.microsoft.com/office/word/2010/wordprocessingCanvas" xmlns:mc="http://schemas.openxmlformats.org/markup-compatibility/2006" xmlns:o="urn:schemas-microsoft-com:office:office" xmlns:r="http://schemas.openxmlformats.org/officeDocument/2006/relationships" xmlns:m="http://schemas.openxmlformats.org/officeDocument/2006/math" xmlns:v="urn:schemas-microsoft-com:vml" xmlns:wp14="http://schemas.microsoft.com/office/word/2010/wordprocessingDrawing" xmlns:wp="http://schemas.openxmlformats.org/drawingml/2006/wordprocessingDrawing" xmlns:w10="urn:schemas-microsoft-com:office:word" xmlns:w="http://schemas.openxmlformats.org/wordprocessingml/2006/main" xmlns:w14="http://schemas.microsoft.com/office/word/2010/wordml" xmlns:w15="http://schemas.microsoft.com/office/word/2012/wordml" xmlns:wpg="http://schemas.microsoft.com/office/word/2010/wordprocessingGroup" xmlns:wpi="http://schemas.microsoft.com/office/word/2010/wordprocessingInk" xmlns:wne="http://schemas.microsoft.com/office/word/2006/wordml" xmlns:wps="http://schemas.microsoft.com/office/word/2010/wordprocessingShape" mc:Ignorable="w14 w15 wp14">
+<w:hdr xmlns:wpc="http://schemas.microsoft.com/office/word/2010/wordprocessingCanvas" xmlns:cx="http://schemas.microsoft.com/office/drawing/2014/chartex" xmlns:cx1="http://schemas.microsoft.com/office/drawing/2015/9/8/chartex" xmlns:cx2="http://schemas.microsoft.com/office/drawing/2015/10/21/chartex" xmlns:cx3="http://schemas.microsoft.com/office/drawing/2016/5/9/chartex" xmlns:cx4="http://schemas.microsoft.com/office/drawing/2016/5/10/chartex" xmlns:cx5="http://schemas.microsoft.com/office/drawing/2016/5/11/chartex" xmlns:cx6="http://schemas.microsoft.com/office/drawing/2016/5/12/chartex" xmlns:cx7="http://schemas.microsoft.com/office/drawing/2016/5/13/chartex" xmlns:cx8="http://schemas.microsoft.com/office/drawing/2016/5/14/chartex" xmlns:mc="http://schemas.openxmlformats.org/markup-compatibility/2006" xmlns:aink="http://schemas.microsoft.com/office/drawing/2016/ink" xmlns:am3d="http://schemas.microsoft.com/office/drawing/2017/model3d" xmlns:o="urn:schemas-microsoft-com:office:office" xmlns:r="http://schemas.openxmlformats.org/officeDocument/2006/relationships" xmlns:m="http://schemas.openxmlformats.org/officeDocument/2006/math" xmlns:v="urn:schemas-microsoft-com:vml" xmlns:wp14="http://schemas.microsoft.com/office/word/2010/wordprocessingDrawing" xmlns:wp="http://schemas.openxmlformats.org/drawingml/2006/wordprocessingDrawing" xmlns:w10="urn:schemas-microsoft-com:office:word" xmlns:w="http://schemas.openxmlformats.org/wordprocessingml/2006/main" xmlns:w14="http://schemas.microsoft.com/office/word/2010/wordml" xmlns:w15="http://schemas.microsoft.com/office/word/2012/wordml" xmlns:w16cid="http://schemas.microsoft.com/office/word/2016/wordml/cid" xmlns:w16se="http://schemas.microsoft.com/office/word/2015/wordml/symex" xmlns:wpg="http://schemas.microsoft.com/office/word/2010/wordprocessingGroup" xmlns:wpi="http://schemas.microsoft.com/office/word/2010/wordprocessingInk" xmlns:wne="http://schemas.microsoft.com/office/word/2006/wordml" xmlns:wps="http://schemas.microsoft.com/office/word/2010/wordprocessingShape" mc:Ignorable="w14 w15 w16se w16cid wp14">
   <w:p>
     <w:pPr>
       <w:pStyle w:val="Header"/>
@@ -7829,7 +7975,7 @@
 </file>
 
 <file path=word/numbering.xml><?xml version="1.0" encoding="utf-8"?>
-<w:numbering xmlns:wpc="http://schemas.microsoft.com/office/word/2010/wordprocessingCanvas" xmlns:mc="http://schemas.openxmlformats.org/markup-compatibility/2006" xmlns:o="urn:schemas-microsoft-com:office:office" xmlns:r="http://schemas.openxmlformats.org/officeDocument/2006/relationships" xmlns:m="http://schemas.openxmlformats.org/officeDocument/2006/math" xmlns:v="urn:schemas-microsoft-com:vml" xmlns:wp14="http://schemas.microsoft.com/office/word/2010/wordprocessingDrawing" xmlns:wp="http://schemas.openxmlformats.org/drawingml/2006/wordprocessingDrawing" xmlns:w10="urn:schemas-microsoft-com:office:word" xmlns:w="http://schemas.openxmlformats.org/wordprocessingml/2006/main" xmlns:w14="http://schemas.microsoft.com/office/word/2010/wordml" xmlns:w15="http://schemas.microsoft.com/office/word/2012/wordml" xmlns:wpg="http://schemas.microsoft.com/office/word/2010/wordprocessingGroup" xmlns:wpi="http://schemas.microsoft.com/office/word/2010/wordprocessingInk" xmlns:wne="http://schemas.microsoft.com/office/word/2006/wordml" xmlns:wps="http://schemas.microsoft.com/office/word/2010/wordprocessingShape" mc:Ignorable="w14 w15 wp14">
+<w:numbering xmlns:wpc="http://schemas.microsoft.com/office/word/2010/wordprocessingCanvas" xmlns:cx="http://schemas.microsoft.com/office/drawing/2014/chartex" xmlns:cx1="http://schemas.microsoft.com/office/drawing/2015/9/8/chartex" xmlns:cx2="http://schemas.microsoft.com/office/drawing/2015/10/21/chartex" xmlns:cx3="http://schemas.microsoft.com/office/drawing/2016/5/9/chartex" xmlns:cx4="http://schemas.microsoft.com/office/drawing/2016/5/10/chartex" xmlns:cx5="http://schemas.microsoft.com/office/drawing/2016/5/11/chartex" xmlns:cx6="http://schemas.microsoft.com/office/drawing/2016/5/12/chartex" xmlns:cx7="http://schemas.microsoft.com/office/drawing/2016/5/13/chartex" xmlns:cx8="http://schemas.microsoft.com/office/drawing/2016/5/14/chartex" xmlns:mc="http://schemas.openxmlformats.org/markup-compatibility/2006" xmlns:aink="http://schemas.microsoft.com/office/drawing/2016/ink" xmlns:am3d="http://schemas.microsoft.com/office/drawing/2017/model3d" xmlns:o="urn:schemas-microsoft-com:office:office" xmlns:r="http://schemas.openxmlformats.org/officeDocument/2006/relationships" xmlns:m="http://schemas.openxmlformats.org/officeDocument/2006/math" xmlns:v="urn:schemas-microsoft-com:vml" xmlns:wp14="http://schemas.microsoft.com/office/word/2010/wordprocessingDrawing" xmlns:wp="http://schemas.openxmlformats.org/drawingml/2006/wordprocessingDrawing" xmlns:w10="urn:schemas-microsoft-com:office:word" xmlns:w="http://schemas.openxmlformats.org/wordprocessingml/2006/main" xmlns:w14="http://schemas.microsoft.com/office/word/2010/wordml" xmlns:w15="http://schemas.microsoft.com/office/word/2012/wordml" xmlns:w16cid="http://schemas.microsoft.com/office/word/2016/wordml/cid" xmlns:w16se="http://schemas.microsoft.com/office/word/2015/wordml/symex" xmlns:wpg="http://schemas.microsoft.com/office/word/2010/wordprocessingGroup" xmlns:wpi="http://schemas.microsoft.com/office/word/2010/wordprocessingInk" xmlns:wne="http://schemas.microsoft.com/office/word/2006/wordml" xmlns:wps="http://schemas.microsoft.com/office/word/2010/wordprocessingShape" mc:Ignorable="w14 w15 w16se w16cid wp14">
   <w:abstractNum w:abstractNumId="0" w15:restartNumberingAfterBreak="0">
     <w:nsid w:val="FFFFFF7C"/>
     <w:multiLevelType w:val="singleLevel"/>
@@ -11091,7 +11237,7 @@
 </file>
 
 <file path=word/styles.xml><?xml version="1.0" encoding="utf-8"?>
-<w:styles xmlns:mc="http://schemas.openxmlformats.org/markup-compatibility/2006" xmlns:r="http://schemas.openxmlformats.org/officeDocument/2006/relationships" xmlns:w="http://schemas.openxmlformats.org/wordprocessingml/2006/main" xmlns:w14="http://schemas.microsoft.com/office/word/2010/wordml" xmlns:w15="http://schemas.microsoft.com/office/word/2012/wordml" mc:Ignorable="w14 w15">
+<w:styles xmlns:mc="http://schemas.openxmlformats.org/markup-compatibility/2006" xmlns:r="http://schemas.openxmlformats.org/officeDocument/2006/relationships" xmlns:w="http://schemas.openxmlformats.org/wordprocessingml/2006/main" xmlns:w14="http://schemas.microsoft.com/office/word/2010/wordml" xmlns:w15="http://schemas.microsoft.com/office/word/2012/wordml" xmlns:w16cid="http://schemas.microsoft.com/office/word/2016/wordml/cid" xmlns:w16se="http://schemas.microsoft.com/office/word/2015/wordml/symex" mc:Ignorable="w14 w15 w16se w16cid">
   <w:docDefaults>
     <w:rPrDefault>
       <w:rPr>
@@ -11101,7 +11247,7 @@
     </w:rPrDefault>
     <w:pPrDefault/>
   </w:docDefaults>
-  <w:latentStyles w:defLockedState="0" w:defUIPriority="0" w:defSemiHidden="0" w:defUnhideWhenUsed="0" w:defQFormat="0" w:count="371">
+  <w:latentStyles w:defLockedState="0" w:defUIPriority="0" w:defSemiHidden="0" w:defUnhideWhenUsed="0" w:defQFormat="0" w:count="375">
     <w:lsdException w:name="Normal" w:qFormat="1"/>
     <w:lsdException w:name="heading 1" w:uiPriority="3" w:qFormat="1"/>
     <w:lsdException w:name="heading 2" w:uiPriority="3" w:qFormat="1"/>
@@ -11202,7 +11348,6 @@
     <w:lsdException w:name="HTML Sample" w:semiHidden="1" w:unhideWhenUsed="1"/>
     <w:lsdException w:name="HTML Typewriter" w:semiHidden="1" w:unhideWhenUsed="1"/>
     <w:lsdException w:name="HTML Variable" w:semiHidden="1" w:unhideWhenUsed="1"/>
-    <w:lsdException w:name="Normal Table" w:semiHidden="1" w:unhideWhenUsed="1"/>
     <w:lsdException w:name="annotation subject" w:semiHidden="1" w:unhideWhenUsed="1"/>
     <w:lsdException w:name="No List" w:semiHidden="1" w:uiPriority="99" w:unhideWhenUsed="1"/>
     <w:lsdException w:name="Outline List 1" w:semiHidden="1" w:unhideWhenUsed="1"/>
@@ -11246,10 +11391,8 @@
     <w:lsdException w:name="Table Elegant" w:semiHidden="1" w:unhideWhenUsed="1"/>
     <w:lsdException w:name="Table Professional" w:semiHidden="1" w:unhideWhenUsed="1"/>
     <w:lsdException w:name="Table Subtle 1" w:semiHidden="1" w:unhideWhenUsed="1"/>
-    <w:lsdException w:name="Table Subtle 2" w:semiHidden="1" w:unhideWhenUsed="1"/>
     <w:lsdException w:name="Table Web 1" w:semiHidden="1" w:unhideWhenUsed="1"/>
     <w:lsdException w:name="Table Web 2" w:semiHidden="1" w:unhideWhenUsed="1"/>
-    <w:lsdException w:name="Table Web 3" w:semiHidden="1" w:unhideWhenUsed="1"/>
     <w:lsdException w:name="Balloon Text" w:semiHidden="1" w:unhideWhenUsed="1"/>
     <w:lsdException w:name="Table Theme" w:semiHidden="1" w:unhideWhenUsed="1"/>
     <w:lsdException w:name="Placeholder Text" w:semiHidden="1" w:uiPriority="99"/>
@@ -11467,6 +11610,10 @@
     <w:lsdException w:name="List Table 5 Dark Accent 6" w:uiPriority="50"/>
     <w:lsdException w:name="List Table 6 Colorful Accent 6" w:uiPriority="51"/>
     <w:lsdException w:name="List Table 7 Colorful Accent 6" w:uiPriority="52"/>
+    <w:lsdException w:name="Mention" w:semiHidden="1" w:uiPriority="99" w:unhideWhenUsed="1"/>
+    <w:lsdException w:name="Smart Hyperlink" w:semiHidden="1" w:uiPriority="99" w:unhideWhenUsed="1"/>
+    <w:lsdException w:name="Hashtag" w:semiHidden="1" w:uiPriority="99" w:unhideWhenUsed="1"/>
+    <w:lsdException w:name="Unresolved Mention" w:semiHidden="1" w:uiPriority="99" w:unhideWhenUsed="1"/>
   </w:latentStyles>
   <w:style w:type="paragraph" w:default="1" w:styleId="Normal">
     <w:name w:val="Normal"/>
@@ -13231,640 +13378,6 @@
 </w:styles>
 </file>
 
-<file path=word/glossary/document.xml><?xml version="1.0" encoding="utf-8"?>
-<w:glossaryDocument xmlns:wpc="http://schemas.microsoft.com/office/word/2010/wordprocessingCanvas" xmlns:mc="http://schemas.openxmlformats.org/markup-compatibility/2006" xmlns:o="urn:schemas-microsoft-com:office:office" xmlns:r="http://schemas.openxmlformats.org/officeDocument/2006/relationships" xmlns:m="http://schemas.openxmlformats.org/officeDocument/2006/math" xmlns:v="urn:schemas-microsoft-com:vml" xmlns:wp14="http://schemas.microsoft.com/office/word/2010/wordprocessingDrawing" xmlns:wp="http://schemas.openxmlformats.org/drawingml/2006/wordprocessingDrawing" xmlns:w10="urn:schemas-microsoft-com:office:word" xmlns:w="http://schemas.openxmlformats.org/wordprocessingml/2006/main" xmlns:w14="http://schemas.microsoft.com/office/word/2010/wordml" xmlns:w15="http://schemas.microsoft.com/office/word/2012/wordml" xmlns:wpg="http://schemas.microsoft.com/office/word/2010/wordprocessingGroup" xmlns:wpi="http://schemas.microsoft.com/office/word/2010/wordprocessingInk" xmlns:wne="http://schemas.microsoft.com/office/word/2006/wordml" xmlns:wps="http://schemas.microsoft.com/office/word/2010/wordprocessingShape" mc:Ignorable="w14 w15 wp14">
-  <w:docParts>
-    <w:docPart>
-      <w:docPartPr>
-        <w:name w:val="3F943A8273E14502A698594F7BA79BB1"/>
-        <w:category>
-          <w:name w:val="General"/>
-          <w:gallery w:val="placeholder"/>
-        </w:category>
-        <w:types>
-          <w:type w:val="bbPlcHdr"/>
-        </w:types>
-        <w:behaviors>
-          <w:behavior w:val="content"/>
-        </w:behaviors>
-        <w:guid w:val="{8A66B5EC-DD6A-4FA6-ADD0-ADC75232D02A}"/>
-      </w:docPartPr>
-      <w:docPartBody>
-        <w:p>
-          <w:r>
-            <w:rPr>
-              <w:rStyle w:val="PlaceholderText"/>
-            </w:rPr>
-            <w:t>[Category]</w:t>
-          </w:r>
-        </w:p>
-      </w:docPartBody>
-    </w:docPart>
-  </w:docParts>
-</w:glossaryDocument>
-</file>
-
-<file path=word/glossary/fontTable.xml><?xml version="1.0" encoding="utf-8"?>
-<w:fonts xmlns:mc="http://schemas.openxmlformats.org/markup-compatibility/2006" xmlns:r="http://schemas.openxmlformats.org/officeDocument/2006/relationships" xmlns:w="http://schemas.openxmlformats.org/wordprocessingml/2006/main" xmlns:w14="http://schemas.microsoft.com/office/word/2010/wordml" xmlns:w15="http://schemas.microsoft.com/office/word/2012/wordml" mc:Ignorable="w14 w15">
-  <w:font w:name="Symbol">
-    <w:panose1 w:val="05050102010706020507"/>
-    <w:charset w:val="02"/>
-    <w:family w:val="roman"/>
-    <w:pitch w:val="variable"/>
-    <w:sig w:usb0="00000000" w:usb1="10000000" w:usb2="00000000" w:usb3="00000000" w:csb0="80000000" w:csb1="00000000"/>
-  </w:font>
-  <w:font w:name="Times New Roman">
-    <w:panose1 w:val="02020603050405020304"/>
-    <w:charset w:val="CC"/>
-    <w:family w:val="roman"/>
-    <w:pitch w:val="variable"/>
-    <w:sig w:usb0="E0002EFF" w:usb1="C000785B" w:usb2="00000009" w:usb3="00000000" w:csb0="000001FF" w:csb1="00000000"/>
-  </w:font>
-  <w:font w:name="Courier New">
-    <w:panose1 w:val="02070309020205020404"/>
-    <w:charset w:val="CC"/>
-    <w:family w:val="modern"/>
-    <w:pitch w:val="fixed"/>
-    <w:sig w:usb0="E0002EFF" w:usb1="C0007843" w:usb2="00000009" w:usb3="00000000" w:csb0="000001FF" w:csb1="00000000"/>
-  </w:font>
-  <w:font w:name="Wingdings">
-    <w:panose1 w:val="05000000000000000000"/>
-    <w:charset w:val="02"/>
-    <w:family w:val="auto"/>
-    <w:pitch w:val="variable"/>
-    <w:sig w:usb0="00000000" w:usb1="10000000" w:usb2="00000000" w:usb3="00000000" w:csb0="80000000" w:csb1="00000000"/>
-  </w:font>
-  <w:font w:name="Intel Clear">
-    <w:panose1 w:val="020B0604020203020204"/>
-    <w:charset w:val="CC"/>
-    <w:family w:val="swiss"/>
-    <w:pitch w:val="variable"/>
-    <w:sig w:usb0="E10006FF" w:usb1="400060FB" w:usb2="00000028" w:usb3="00000000" w:csb0="0000019F" w:csb1="00000000"/>
-  </w:font>
-  <w:font w:name="Verdana">
-    <w:panose1 w:val="020B0604030504040204"/>
-    <w:charset w:val="CC"/>
-    <w:family w:val="swiss"/>
-    <w:pitch w:val="variable"/>
-    <w:sig w:usb0="A10006FF" w:usb1="4000205B" w:usb2="00000010" w:usb3="00000000" w:csb0="0000019F" w:csb1="00000000"/>
-  </w:font>
-  <w:font w:name="SimSun">
-    <w:altName w:val="宋体"/>
-    <w:panose1 w:val="02010600030101010101"/>
-    <w:charset w:val="86"/>
-    <w:family w:val="auto"/>
-    <w:pitch w:val="variable"/>
-    <w:sig w:usb0="00000003" w:usb1="288F0000" w:usb2="00000016" w:usb3="00000000" w:csb0="00040001" w:csb1="00000000"/>
-  </w:font>
-  <w:font w:name="Calibri">
-    <w:panose1 w:val="020F0502020204030204"/>
-    <w:charset w:val="CC"/>
-    <w:family w:val="swiss"/>
-    <w:pitch w:val="variable"/>
-    <w:sig w:usb0="E0002AFF" w:usb1="C000247B" w:usb2="00000009" w:usb3="00000000" w:csb0="000001FF" w:csb1="00000000"/>
-  </w:font>
-  <w:font w:name="Arial">
-    <w:panose1 w:val="020B0604020202020204"/>
-    <w:charset w:val="CC"/>
-    <w:family w:val="swiss"/>
-    <w:pitch w:val="variable"/>
-    <w:sig w:usb0="E0002EFF" w:usb1="C0007843" w:usb2="00000009" w:usb3="00000000" w:csb0="000001FF" w:csb1="00000000"/>
-  </w:font>
-  <w:font w:name="Intel Clear Light">
-    <w:panose1 w:val="020B0404020203020204"/>
-    <w:charset w:val="CC"/>
-    <w:family w:val="swiss"/>
-    <w:pitch w:val="variable"/>
-    <w:sig w:usb0="E10006FF" w:usb1="400060FB" w:usb2="00000028" w:usb3="00000000" w:csb0="0000019F" w:csb1="00000000"/>
-  </w:font>
-  <w:font w:name="Tahoma">
-    <w:panose1 w:val="020B0604030504040204"/>
-    <w:charset w:val="CC"/>
-    <w:family w:val="swiss"/>
-    <w:pitch w:val="variable"/>
-    <w:sig w:usb0="E1002EFF" w:usb1="C000605B" w:usb2="00000029" w:usb3="00000000" w:csb0="000101FF" w:csb1="00000000"/>
-  </w:font>
-  <w:font w:name="Courier">
-    <w:panose1 w:val="02070409020205020404"/>
-    <w:charset w:val="00"/>
-    <w:family w:val="modern"/>
-    <w:notTrueType/>
-    <w:pitch w:val="fixed"/>
-    <w:sig w:usb0="00000003" w:usb1="00000000" w:usb2="00000000" w:usb3="00000000" w:csb0="00000001" w:csb1="00000000"/>
-  </w:font>
-  <w:font w:name="Cambria">
-    <w:panose1 w:val="02040503050406030204"/>
-    <w:charset w:val="CC"/>
-    <w:family w:val="roman"/>
-    <w:pitch w:val="variable"/>
-    <w:sig w:usb0="E00002FF" w:usb1="400004FF" w:usb2="00000000" w:usb3="00000000" w:csb0="0000019F" w:csb1="00000000"/>
-  </w:font>
-  <w:font w:name="Consolas">
-    <w:panose1 w:val="020B0609020204030204"/>
-    <w:charset w:val="CC"/>
-    <w:family w:val="modern"/>
-    <w:pitch w:val="fixed"/>
-    <w:sig w:usb0="E00006FF" w:usb1="0000FCFF" w:usb2="00000001" w:usb3="00000000" w:csb0="0000019F" w:csb1="00000000"/>
-  </w:font>
-  <w:font w:name="Calibri Light">
-    <w:panose1 w:val="020F0302020204030204"/>
-    <w:charset w:val="CC"/>
-    <w:family w:val="swiss"/>
-    <w:pitch w:val="variable"/>
-    <w:sig w:usb0="E0002AFF" w:usb1="C000247B" w:usb2="00000009" w:usb3="00000000" w:csb0="000001FF" w:csb1="00000000"/>
-  </w:font>
-</w:fonts>
-</file>
-
-<file path=word/glossary/settings.xml><?xml version="1.0" encoding="utf-8"?>
-<w:settings xmlns:mc="http://schemas.openxmlformats.org/markup-compatibility/2006" xmlns:o="urn:schemas-microsoft-com:office:office" xmlns:r="http://schemas.openxmlformats.org/officeDocument/2006/relationships" xmlns:m="http://schemas.openxmlformats.org/officeDocument/2006/math" xmlns:v="urn:schemas-microsoft-com:vml" xmlns:w10="urn:schemas-microsoft-com:office:word" xmlns:w="http://schemas.openxmlformats.org/wordprocessingml/2006/main" xmlns:w14="http://schemas.microsoft.com/office/word/2010/wordml" xmlns:w15="http://schemas.microsoft.com/office/word/2012/wordml" xmlns:sl="http://schemas.openxmlformats.org/schemaLibrary/2006/main" mc:Ignorable="w14 w15">
-  <w:view w:val="normal"/>
-  <w:defaultTabStop w:val="720"/>
-  <w:characterSpacingControl w:val="doNotCompress"/>
-  <w:compat>
-    <w:useFELayout/>
-    <w:compatSetting w:name="compatibilityMode" w:uri="http://schemas.microsoft.com/office/word" w:val="15"/>
-    <w:compatSetting w:name="overrideTableStyleFontSizeAndJustification" w:uri="http://schemas.microsoft.com/office/word" w:val="1"/>
-    <w:compatSetting w:name="enableOpenTypeFeatures" w:uri="http://schemas.microsoft.com/office/word" w:val="1"/>
-    <w:compatSetting w:name="doNotFlipMirrorIndents" w:uri="http://schemas.microsoft.com/office/word" w:val="1"/>
-    <w:compatSetting w:name="differentiateMultirowTableHeaders" w:uri="http://schemas.microsoft.com/office/word" w:val="1"/>
-  </w:compat>
-  <w:rsids>
-    <w:rsidRoot w:val="004E5732"/>
-    <w:rsid w:val="00193A2C"/>
-    <w:rsid w:val="004E5732"/>
-    <w:rsid w:val="00872CEF"/>
-    <w:rsid w:val="00963EC6"/>
-    <w:rsid w:val="00F16B27"/>
-  </w:rsids>
-  <m:mathPr>
-    <m:mathFont m:val="Cambria Math"/>
-    <m:brkBin m:val="before"/>
-    <m:brkBinSub m:val="--"/>
-    <m:smallFrac m:val="0"/>
-    <m:dispDef/>
-    <m:lMargin m:val="0"/>
-    <m:rMargin m:val="0"/>
-    <m:defJc m:val="centerGroup"/>
-    <m:wrapIndent m:val="1440"/>
-    <m:intLim m:val="subSup"/>
-    <m:naryLim m:val="undOvr"/>
-  </m:mathPr>
-  <w:themeFontLang w:val="en-US"/>
-  <w:clrSchemeMapping w:bg1="light1" w:t1="dark1" w:bg2="light2" w:t2="dark2" w:accent1="accent1" w:accent2="accent2" w:accent3="accent3" w:accent4="accent4" w:accent5="accent5" w:accent6="accent6" w:hyperlink="hyperlink" w:followedHyperlink="followedHyperlink"/>
-  <w:decimalSymbol w:val="."/>
-  <w:listSeparator w:val=","/>
-  <w15:chartTrackingRefBased/>
-</w:settings>
-</file>
-
-<file path=word/glossary/styles.xml><?xml version="1.0" encoding="utf-8"?>
-<w:styles xmlns:mc="http://schemas.openxmlformats.org/markup-compatibility/2006" xmlns:r="http://schemas.openxmlformats.org/officeDocument/2006/relationships" xmlns:w="http://schemas.openxmlformats.org/wordprocessingml/2006/main" xmlns:w14="http://schemas.microsoft.com/office/word/2010/wordml" xmlns:w15="http://schemas.microsoft.com/office/word/2012/wordml" mc:Ignorable="w14 w15">
-  <w:docDefaults>
-    <w:rPrDefault>
-      <w:rPr>
-        <w:rFonts w:asciiTheme="minorHAnsi" w:eastAsiaTheme="minorEastAsia" w:hAnsiTheme="minorHAnsi" w:cstheme="minorBidi"/>
-        <w:sz w:val="22"/>
-        <w:szCs w:val="22"/>
-        <w:lang w:val="en-US" w:eastAsia="en-US" w:bidi="ar-SA"/>
-      </w:rPr>
-    </w:rPrDefault>
-    <w:pPrDefault>
-      <w:pPr>
-        <w:spacing w:after="160" w:line="259" w:lineRule="auto"/>
-      </w:pPr>
-    </w:pPrDefault>
-  </w:docDefaults>
-  <w:latentStyles w:defLockedState="0" w:defUIPriority="99" w:defSemiHidden="0" w:defUnhideWhenUsed="0" w:defQFormat="0" w:count="371">
-    <w:lsdException w:name="Normal" w:uiPriority="0" w:qFormat="1"/>
-    <w:lsdException w:name="heading 1" w:uiPriority="9" w:qFormat="1"/>
-    <w:lsdException w:name="heading 2" w:semiHidden="1" w:uiPriority="9" w:unhideWhenUsed="1" w:qFormat="1"/>
-    <w:lsdException w:name="heading 3" w:semiHidden="1" w:uiPriority="9" w:unhideWhenUsed="1" w:qFormat="1"/>
-    <w:lsdException w:name="heading 4" w:semiHidden="1" w:uiPriority="9" w:unhideWhenUsed="1" w:qFormat="1"/>
-    <w:lsdException w:name="heading 5" w:semiHidden="1" w:uiPriority="9" w:unhideWhenUsed="1" w:qFormat="1"/>
-    <w:lsdException w:name="heading 6" w:semiHidden="1" w:uiPriority="9" w:unhideWhenUsed="1" w:qFormat="1"/>
-    <w:lsdException w:name="heading 7" w:semiHidden="1" w:uiPriority="9" w:unhideWhenUsed="1" w:qFormat="1"/>
-    <w:lsdException w:name="heading 8" w:semiHidden="1" w:uiPriority="9" w:unhideWhenUsed="1" w:qFormat="1"/>
-    <w:lsdException w:name="heading 9" w:semiHidden="1" w:uiPriority="9" w:unhideWhenUsed="1" w:qFormat="1"/>
-    <w:lsdException w:name="index 1" w:semiHidden="1" w:unhideWhenUsed="1"/>
-    <w:lsdException w:name="index 2" w:semiHidden="1" w:unhideWhenUsed="1"/>
-    <w:lsdException w:name="index 3" w:semiHidden="1" w:unhideWhenUsed="1"/>
-    <w:lsdException w:name="index 4" w:semiHidden="1" w:unhideWhenUsed="1"/>
-    <w:lsdException w:name="index 5" w:semiHidden="1" w:unhideWhenUsed="1"/>
-    <w:lsdException w:name="index 6" w:semiHidden="1" w:unhideWhenUsed="1"/>
-    <w:lsdException w:name="index 7" w:semiHidden="1" w:unhideWhenUsed="1"/>
-    <w:lsdException w:name="index 8" w:semiHidden="1" w:unhideWhenUsed="1"/>
-    <w:lsdException w:name="index 9" w:semiHidden="1" w:unhideWhenUsed="1"/>
-    <w:lsdException w:name="toc 1" w:semiHidden="1" w:uiPriority="39" w:unhideWhenUsed="1"/>
-    <w:lsdException w:name="toc 2" w:semiHidden="1" w:uiPriority="39" w:unhideWhenUsed="1"/>
-    <w:lsdException w:name="toc 3" w:semiHidden="1" w:uiPriority="39" w:unhideWhenUsed="1"/>
-    <w:lsdException w:name="toc 4" w:semiHidden="1" w:uiPriority="39" w:unhideWhenUsed="1"/>
-    <w:lsdException w:name="toc 5" w:semiHidden="1" w:uiPriority="39" w:unhideWhenUsed="1"/>
-    <w:lsdException w:name="toc 6" w:semiHidden="1" w:uiPriority="39" w:unhideWhenUsed="1"/>
-    <w:lsdException w:name="toc 7" w:semiHidden="1" w:uiPriority="39" w:unhideWhenUsed="1"/>
-    <w:lsdException w:name="toc 8" w:semiHidden="1" w:uiPriority="39" w:unhideWhenUsed="1"/>
-    <w:lsdException w:name="toc 9" w:semiHidden="1" w:uiPriority="39" w:unhideWhenUsed="1"/>
-    <w:lsdException w:name="Normal Indent" w:semiHidden="1" w:unhideWhenUsed="1"/>
-    <w:lsdException w:name="footnote text" w:semiHidden="1" w:unhideWhenUsed="1"/>
-    <w:lsdException w:name="annotation text" w:semiHidden="1" w:unhideWhenUsed="1"/>
-    <w:lsdException w:name="header" w:semiHidden="1" w:unhideWhenUsed="1"/>
-    <w:lsdException w:name="footer" w:semiHidden="1" w:unhideWhenUsed="1"/>
-    <w:lsdException w:name="index heading" w:semiHidden="1" w:unhideWhenUsed="1"/>
-    <w:lsdException w:name="caption" w:semiHidden="1" w:uiPriority="35" w:unhideWhenUsed="1" w:qFormat="1"/>
-    <w:lsdException w:name="table of figures" w:semiHidden="1" w:unhideWhenUsed="1"/>
-    <w:lsdException w:name="envelope address" w:semiHidden="1" w:unhideWhenUsed="1"/>
-    <w:lsdException w:name="envelope return" w:semiHidden="1" w:unhideWhenUsed="1"/>
-    <w:lsdException w:name="footnote reference" w:semiHidden="1" w:unhideWhenUsed="1"/>
-    <w:lsdException w:name="annotation reference" w:semiHidden="1" w:unhideWhenUsed="1"/>
-    <w:lsdException w:name="line number" w:semiHidden="1" w:unhideWhenUsed="1"/>
-    <w:lsdException w:name="page number" w:semiHidden="1" w:unhideWhenUsed="1"/>
-    <w:lsdException w:name="endnote reference" w:semiHidden="1" w:unhideWhenUsed="1"/>
-    <w:lsdException w:name="endnote text" w:semiHidden="1" w:unhideWhenUsed="1"/>
-    <w:lsdException w:name="table of authorities" w:semiHidden="1" w:unhideWhenUsed="1"/>
-    <w:lsdException w:name="macro" w:semiHidden="1" w:unhideWhenUsed="1"/>
-    <w:lsdException w:name="toa heading" w:semiHidden="1" w:unhideWhenUsed="1"/>
-    <w:lsdException w:name="List" w:semiHidden="1" w:unhideWhenUsed="1"/>
-    <w:lsdException w:name="List Bullet" w:semiHidden="1" w:unhideWhenUsed="1"/>
-    <w:lsdException w:name="List Number" w:semiHidden="1" w:unhideWhenUsed="1"/>
-    <w:lsdException w:name="List 2" w:semiHidden="1" w:unhideWhenUsed="1"/>
-    <w:lsdException w:name="List 3" w:semiHidden="1" w:unhideWhenUsed="1"/>
-    <w:lsdException w:name="List 4" w:semiHidden="1" w:unhideWhenUsed="1"/>
-    <w:lsdException w:name="List 5" w:semiHidden="1" w:unhideWhenUsed="1"/>
-    <w:lsdException w:name="List Bullet 2" w:semiHidden="1" w:unhideWhenUsed="1"/>
-    <w:lsdException w:name="List Bullet 3" w:semiHidden="1" w:unhideWhenUsed="1"/>
-    <w:lsdException w:name="List Bullet 4" w:semiHidden="1" w:unhideWhenUsed="1"/>
-    <w:lsdException w:name="List Bullet 5" w:semiHidden="1" w:unhideWhenUsed="1"/>
-    <w:lsdException w:name="List Number 2" w:semiHidden="1" w:unhideWhenUsed="1"/>
-    <w:lsdException w:name="List Number 3" w:semiHidden="1" w:unhideWhenUsed="1"/>
-    <w:lsdException w:name="List Number 4" w:semiHidden="1" w:unhideWhenUsed="1"/>
-    <w:lsdException w:name="List Number 5" w:semiHidden="1" w:unhideWhenUsed="1"/>
-    <w:lsdException w:name="Title" w:uiPriority="10" w:qFormat="1"/>
-    <w:lsdException w:name="Closing" w:semiHidden="1" w:unhideWhenUsed="1"/>
-    <w:lsdException w:name="Signature" w:semiHidden="1" w:unhideWhenUsed="1"/>
-    <w:lsdException w:name="Default Paragraph Font" w:semiHidden="1" w:uiPriority="1" w:unhideWhenUsed="1"/>
-    <w:lsdException w:name="Body Text" w:semiHidden="1" w:unhideWhenUsed="1"/>
-    <w:lsdException w:name="Body Text Indent" w:semiHidden="1" w:unhideWhenUsed="1"/>
-    <w:lsdException w:name="List Continue" w:semiHidden="1" w:unhideWhenUsed="1"/>
-    <w:lsdException w:name="List Continue 2" w:semiHidden="1" w:unhideWhenUsed="1"/>
-    <w:lsdException w:name="List Continue 3" w:semiHidden="1" w:unhideWhenUsed="1"/>
-    <w:lsdException w:name="List Continue 4" w:semiHidden="1" w:unhideWhenUsed="1"/>
-    <w:lsdException w:name="List Continue 5" w:semiHidden="1" w:unhideWhenUsed="1"/>
-    <w:lsdException w:name="Message Header" w:semiHidden="1" w:unhideWhenUsed="1"/>
-    <w:lsdException w:name="Subtitle" w:uiPriority="11" w:qFormat="1"/>
-    <w:lsdException w:name="Salutation" w:semiHidden="1" w:unhideWhenUsed="1"/>
-    <w:lsdException w:name="Date" w:semiHidden="1" w:unhideWhenUsed="1"/>
-    <w:lsdException w:name="Body Text First Indent" w:semiHidden="1" w:unhideWhenUsed="1"/>
-    <w:lsdException w:name="Body Text First Indent 2" w:semiHidden="1" w:unhideWhenUsed="1"/>
-    <w:lsdException w:name="Note Heading" w:semiHidden="1" w:unhideWhenUsed="1"/>
-    <w:lsdException w:name="Body Text 2" w:semiHidden="1" w:unhideWhenUsed="1"/>
-    <w:lsdException w:name="Body Text 3" w:semiHidden="1" w:unhideWhenUsed="1"/>
-    <w:lsdException w:name="Body Text Indent 2" w:semiHidden="1" w:unhideWhenUsed="1"/>
-    <w:lsdException w:name="Body Text Indent 3" w:semiHidden="1" w:unhideWhenUsed="1"/>
-    <w:lsdException w:name="Block Text" w:semiHidden="1" w:unhideWhenUsed="1"/>
-    <w:lsdException w:name="Hyperlink" w:semiHidden="1" w:unhideWhenUsed="1"/>
-    <w:lsdException w:name="FollowedHyperlink" w:semiHidden="1" w:unhideWhenUsed="1"/>
-    <w:lsdException w:name="Strong" w:uiPriority="22" w:qFormat="1"/>
-    <w:lsdException w:name="Emphasis" w:uiPriority="20" w:qFormat="1"/>
-    <w:lsdException w:name="Document Map" w:semiHidden="1" w:unhideWhenUsed="1"/>
-    <w:lsdException w:name="Plain Text" w:semiHidden="1" w:unhideWhenUsed="1"/>
-    <w:lsdException w:name="E-mail Signature" w:semiHidden="1" w:unhideWhenUsed="1"/>
-    <w:lsdException w:name="HTML Top of Form" w:semiHidden="1" w:unhideWhenUsed="1"/>
-    <w:lsdException w:name="HTML Bottom of Form" w:semiHidden="1" w:unhideWhenUsed="1"/>
-    <w:lsdException w:name="Normal (Web)" w:semiHidden="1" w:unhideWhenUsed="1"/>
-    <w:lsdException w:name="HTML Acronym" w:semiHidden="1" w:unhideWhenUsed="1"/>
-    <w:lsdException w:name="HTML Address" w:semiHidden="1" w:unhideWhenUsed="1"/>
-    <w:lsdException w:name="HTML Cite" w:semiHidden="1" w:unhideWhenUsed="1"/>
-    <w:lsdException w:name="HTML Code" w:semiHidden="1" w:unhideWhenUsed="1"/>
-    <w:lsdException w:name="HTML Definition" w:semiHidden="1" w:unhideWhenUsed="1"/>
-    <w:lsdException w:name="HTML Keyboard" w:semiHidden="1" w:unhideWhenUsed="1"/>
-    <w:lsdException w:name="HTML Preformatted" w:semiHidden="1" w:unhideWhenUsed="1"/>
-    <w:lsdException w:name="HTML Sample" w:semiHidden="1" w:unhideWhenUsed="1"/>
-    <w:lsdException w:name="HTML Typewriter" w:semiHidden="1" w:unhideWhenUsed="1"/>
-    <w:lsdException w:name="HTML Variable" w:semiHidden="1" w:unhideWhenUsed="1"/>
-    <w:lsdException w:name="Normal Table" w:semiHidden="1" w:unhideWhenUsed="1"/>
-    <w:lsdException w:name="annotation subject" w:semiHidden="1" w:unhideWhenUsed="1"/>
-    <w:lsdException w:name="No List" w:semiHidden="1" w:unhideWhenUsed="1"/>
-    <w:lsdException w:name="Outline List 1" w:semiHidden="1" w:unhideWhenUsed="1"/>
-    <w:lsdException w:name="Outline List 2" w:semiHidden="1" w:unhideWhenUsed="1"/>
-    <w:lsdException w:name="Outline List 3" w:semiHidden="1" w:unhideWhenUsed="1"/>
-    <w:lsdException w:name="Table Simple 1" w:semiHidden="1" w:unhideWhenUsed="1"/>
-    <w:lsdException w:name="Table Simple 2" w:semiHidden="1" w:unhideWhenUsed="1"/>
-    <w:lsdException w:name="Table Simple 3" w:semiHidden="1" w:unhideWhenUsed="1"/>
-    <w:lsdException w:name="Table Classic 1" w:semiHidden="1" w:unhideWhenUsed="1"/>
-    <w:lsdException w:name="Table Classic 2" w:semiHidden="1" w:unhideWhenUsed="1"/>
-    <w:lsdException w:name="Table Classic 3" w:semiHidden="1" w:unhideWhenUsed="1"/>
-    <w:lsdException w:name="Table Classic 4" w:semiHidden="1" w:unhideWhenUsed="1"/>
-    <w:lsdException w:name="Table Colorful 1" w:semiHidden="1" w:unhideWhenUsed="1"/>
-    <w:lsdException w:name="Table Colorful 2" w:semiHidden="1" w:unhideWhenUsed="1"/>
-    <w:lsdException w:name="Table Colorful 3" w:semiHidden="1" w:unhideWhenUsed="1"/>
-    <w:lsdException w:name="Table Columns 1" w:semiHidden="1" w:unhideWhenUsed="1"/>
-    <w:lsdException w:name="Table Columns 2" w:semiHidden="1" w:unhideWhenUsed="1"/>
-    <w:lsdException w:name="Table Columns 3" w:semiHidden="1" w:unhideWhenUsed="1"/>
-    <w:lsdException w:name="Table Columns 4" w:semiHidden="1" w:unhideWhenUsed="1"/>
-    <w:lsdException w:name="Table Columns 5" w:semiHidden="1" w:unhideWhenUsed="1"/>
-    <w:lsdException w:name="Table Grid 1" w:semiHidden="1" w:unhideWhenUsed="1"/>
-    <w:lsdException w:name="Table Grid 2" w:semiHidden="1" w:unhideWhenUsed="1"/>
-    <w:lsdException w:name="Table Grid 3" w:semiHidden="1" w:unhideWhenUsed="1"/>
-    <w:lsdException w:name="Table Grid 4" w:semiHidden="1" w:unhideWhenUsed="1"/>
-    <w:lsdException w:name="Table Grid 5" w:semiHidden="1" w:unhideWhenUsed="1"/>
-    <w:lsdException w:name="Table Grid 6" w:semiHidden="1" w:unhideWhenUsed="1"/>
-    <w:lsdException w:name="Table Grid 7" w:semiHidden="1" w:unhideWhenUsed="1"/>
-    <w:lsdException w:name="Table Grid 8" w:semiHidden="1" w:unhideWhenUsed="1"/>
-    <w:lsdException w:name="Table List 1" w:semiHidden="1" w:unhideWhenUsed="1"/>
-    <w:lsdException w:name="Table List 2" w:semiHidden="1" w:unhideWhenUsed="1"/>
-    <w:lsdException w:name="Table List 3" w:semiHidden="1" w:unhideWhenUsed="1"/>
-    <w:lsdException w:name="Table List 4" w:semiHidden="1" w:unhideWhenUsed="1"/>
-    <w:lsdException w:name="Table List 5" w:semiHidden="1" w:unhideWhenUsed="1"/>
-    <w:lsdException w:name="Table List 6" w:semiHidden="1" w:unhideWhenUsed="1"/>
-    <w:lsdException w:name="Table List 7" w:semiHidden="1" w:unhideWhenUsed="1"/>
-    <w:lsdException w:name="Table List 8" w:semiHidden="1" w:unhideWhenUsed="1"/>
-    <w:lsdException w:name="Table 3D effects 1" w:semiHidden="1" w:unhideWhenUsed="1"/>
-    <w:lsdException w:name="Table 3D effects 2" w:semiHidden="1" w:unhideWhenUsed="1"/>
-    <w:lsdException w:name="Table 3D effects 3" w:semiHidden="1" w:unhideWhenUsed="1"/>
-    <w:lsdException w:name="Table Contemporary" w:semiHidden="1" w:unhideWhenUsed="1"/>
-    <w:lsdException w:name="Table Elegant" w:semiHidden="1" w:unhideWhenUsed="1"/>
-    <w:lsdException w:name="Table Professional" w:semiHidden="1" w:unhideWhenUsed="1"/>
-    <w:lsdException w:name="Table Subtle 1" w:semiHidden="1" w:unhideWhenUsed="1"/>
-    <w:lsdException w:name="Table Subtle 2" w:semiHidden="1" w:unhideWhenUsed="1"/>
-    <w:lsdException w:name="Table Web 1" w:semiHidden="1" w:unhideWhenUsed="1"/>
-    <w:lsdException w:name="Table Web 2" w:semiHidden="1" w:unhideWhenUsed="1"/>
-    <w:lsdException w:name="Table Web 3" w:semiHidden="1" w:unhideWhenUsed="1"/>
-    <w:lsdException w:name="Balloon Text" w:semiHidden="1" w:unhideWhenUsed="1"/>
-    <w:lsdException w:name="Table Grid" w:uiPriority="39"/>
-    <w:lsdException w:name="Table Theme" w:semiHidden="1" w:unhideWhenUsed="1"/>
-    <w:lsdException w:name="Placeholder Text" w:semiHidden="1"/>
-    <w:lsdException w:name="No Spacing" w:uiPriority="1" w:qFormat="1"/>
-    <w:lsdException w:name="Light Shading" w:uiPriority="60"/>
-    <w:lsdException w:name="Light List" w:uiPriority="61"/>
-    <w:lsdException w:name="Light Grid" w:uiPriority="62"/>
-    <w:lsdException w:name="Medium Shading 1" w:uiPriority="63"/>
-    <w:lsdException w:name="Medium Shading 2" w:uiPriority="64"/>
-    <w:lsdException w:name="Medium List 1" w:uiPriority="65"/>
-    <w:lsdException w:name="Medium List 2" w:uiPriority="66"/>
-    <w:lsdException w:name="Medium Grid 1" w:uiPriority="67"/>
-    <w:lsdException w:name="Medium Grid 2" w:uiPriority="68"/>
-    <w:lsdException w:name="Medium Grid 3" w:uiPriority="69"/>
-    <w:lsdException w:name="Dark List" w:uiPriority="70"/>
-    <w:lsdException w:name="Colorful Shading" w:uiPriority="71"/>
-    <w:lsdException w:name="Colorful List" w:uiPriority="72"/>
-    <w:lsdException w:name="Colorful Grid" w:uiPriority="73"/>
-    <w:lsdException w:name="Light Shading Accent 1" w:uiPriority="60"/>
-    <w:lsdException w:name="Light List Accent 1" w:uiPriority="61"/>
-    <w:lsdException w:name="Light Grid Accent 1" w:uiPriority="62"/>
-    <w:lsdException w:name="Medium Shading 1 Accent 1" w:uiPriority="63"/>
-    <w:lsdException w:name="Medium Shading 2 Accent 1" w:uiPriority="64"/>
-    <w:lsdException w:name="Medium List 1 Accent 1" w:uiPriority="65"/>
-    <w:lsdException w:name="Revision" w:semiHidden="1"/>
-    <w:lsdException w:name="List Paragraph" w:uiPriority="34" w:qFormat="1"/>
-    <w:lsdException w:name="Quote" w:uiPriority="29" w:qFormat="1"/>
-    <w:lsdException w:name="Intense Quote" w:uiPriority="30" w:qFormat="1"/>
-    <w:lsdException w:name="Medium List 2 Accent 1" w:uiPriority="66"/>
-    <w:lsdException w:name="Medium Grid 1 Accent 1" w:uiPriority="67"/>
-    <w:lsdException w:name="Medium Grid 2 Accent 1" w:uiPriority="68"/>
-    <w:lsdException w:name="Medium Grid 3 Accent 1" w:uiPriority="69"/>
-    <w:lsdException w:name="Dark List Accent 1" w:uiPriority="70"/>
-    <w:lsdException w:name="Colorful Shading Accent 1" w:uiPriority="71"/>
-    <w:lsdException w:name="Colorful List Accent 1" w:uiPriority="72"/>
-    <w:lsdException w:name="Colorful Grid Accent 1" w:uiPriority="73"/>
-    <w:lsdException w:name="Light Shading Accent 2" w:uiPriority="60"/>
-    <w:lsdException w:name="Light List Accent 2" w:uiPriority="61"/>
-    <w:lsdException w:name="Light Grid Accent 2" w:uiPriority="62"/>
-    <w:lsdException w:name="Medium Shading 1 Accent 2" w:uiPriority="63"/>
-    <w:lsdException w:name="Medium Shading 2 Accent 2" w:uiPriority="64"/>
-    <w:lsdException w:name="Medium List 1 Accent 2" w:uiPriority="65"/>
-    <w:lsdException w:name="Medium List 2 Accent 2" w:uiPriority="66"/>
-    <w:lsdException w:name="Medium Grid 1 Accent 2" w:uiPriority="67"/>
-    <w:lsdException w:name="Medium Grid 2 Accent 2" w:uiPriority="68"/>
-    <w:lsdException w:name="Medium Grid 3 Accent 2" w:uiPriority="69"/>
-    <w:lsdException w:name="Dark List Accent 2" w:uiPriority="70"/>
-    <w:lsdException w:name="Colorful Shading Accent 2" w:uiPriority="71"/>
-    <w:lsdException w:name="Colorful List Accent 2" w:uiPriority="72"/>
-    <w:lsdException w:name="Colorful Grid Accent 2" w:uiPriority="73"/>
-    <w:lsdException w:name="Light Shading Accent 3" w:uiPriority="60"/>
-    <w:lsdException w:name="Light List Accent 3" w:uiPriority="61"/>
-    <w:lsdException w:name="Light Grid Accent 3" w:uiPriority="62"/>
-    <w:lsdException w:name="Medium Shading 1 Accent 3" w:uiPriority="63"/>
-    <w:lsdException w:name="Medium Shading 2 Accent 3" w:uiPriority="64"/>
-    <w:lsdException w:name="Medium List 1 Accent 3" w:uiPriority="65"/>
-    <w:lsdException w:name="Medium List 2 Accent 3" w:uiPriority="66"/>
-    <w:lsdException w:name="Medium Grid 1 Accent 3" w:uiPriority="67"/>
-    <w:lsdException w:name="Medium Grid 2 Accent 3" w:uiPriority="68"/>
-    <w:lsdException w:name="Medium Grid 3 Accent 3" w:uiPriority="69"/>
-    <w:lsdException w:name="Dark List Accent 3" w:uiPriority="70"/>
-    <w:lsdException w:name="Colorful Shading Accent 3" w:uiPriority="71"/>
-    <w:lsdException w:name="Colorful List Accent 3" w:uiPriority="72"/>
-    <w:lsdException w:name="Colorful Grid Accent 3" w:uiPriority="73"/>
-    <w:lsdException w:name="Light Shading Accent 4" w:uiPriority="60"/>
-    <w:lsdException w:name="Light List Accent 4" w:uiPriority="61"/>
-    <w:lsdException w:name="Light Grid Accent 4" w:uiPriority="62"/>
-    <w:lsdException w:name="Medium Shading 1 Accent 4" w:uiPriority="63"/>
-    <w:lsdException w:name="Medium Shading 2 Accent 4" w:uiPriority="64"/>
-    <w:lsdException w:name="Medium List 1 Accent 4" w:uiPriority="65"/>
-    <w:lsdException w:name="Medium List 2 Accent 4" w:uiPriority="66"/>
-    <w:lsdException w:name="Medium Grid 1 Accent 4" w:uiPriority="67"/>
-    <w:lsdException w:name="Medium Grid 2 Accent 4" w:uiPriority="68"/>
-    <w:lsdException w:name="Medium Grid 3 Accent 4" w:uiPriority="69"/>
-    <w:lsdException w:name="Dark List Accent 4" w:uiPriority="70"/>
-    <w:lsdException w:name="Colorful Shading Accent 4" w:uiPriority="71"/>
-    <w:lsdException w:name="Colorful List Accent 4" w:uiPriority="72"/>
-    <w:lsdException w:name="Colorful Grid Accent 4" w:uiPriority="73"/>
-    <w:lsdException w:name="Light Shading Accent 5" w:uiPriority="60"/>
-    <w:lsdException w:name="Light List Accent 5" w:uiPriority="61"/>
-    <w:lsdException w:name="Light Grid Accent 5" w:uiPriority="62"/>
-    <w:lsdException w:name="Medium Shading 1 Accent 5" w:uiPriority="63"/>
-    <w:lsdException w:name="Medium Shading 2 Accent 5" w:uiPriority="64"/>
-    <w:lsdException w:name="Medium List 1 Accent 5" w:uiPriority="65"/>
-    <w:lsdException w:name="Medium List 2 Accent 5" w:uiPriority="66"/>
-    <w:lsdException w:name="Medium Grid 1 Accent 5" w:uiPriority="67"/>
-    <w:lsdException w:name="Medium Grid 2 Accent 5" w:uiPriority="68"/>
-    <w:lsdException w:name="Medium Grid 3 Accent 5" w:uiPriority="69"/>
-    <w:lsdException w:name="Dark List Accent 5" w:uiPriority="70"/>
-    <w:lsdException w:name="Colorful Shading Accent 5" w:uiPriority="71"/>
-    <w:lsdException w:name="Colorful List Accent 5" w:uiPriority="72"/>
-    <w:lsdException w:name="Colorful Grid Accent 5" w:uiPriority="73"/>
-    <w:lsdException w:name="Light Shading Accent 6" w:uiPriority="60"/>
-    <w:lsdException w:name="Light List Accent 6" w:uiPriority="61"/>
-    <w:lsdException w:name="Light Grid Accent 6" w:uiPriority="62"/>
-    <w:lsdException w:name="Medium Shading 1 Accent 6" w:uiPriority="63"/>
-    <w:lsdException w:name="Medium Shading 2 Accent 6" w:uiPriority="64"/>
-    <w:lsdException w:name="Medium List 1 Accent 6" w:uiPriority="65"/>
-    <w:lsdException w:name="Medium List 2 Accent 6" w:uiPriority="66"/>
-    <w:lsdException w:name="Medium Grid 1 Accent 6" w:uiPriority="67"/>
-    <w:lsdException w:name="Medium Grid 2 Accent 6" w:uiPriority="68"/>
-    <w:lsdException w:name="Medium Grid 3 Accent 6" w:uiPriority="69"/>
-    <w:lsdException w:name="Dark List Accent 6" w:uiPriority="70"/>
-    <w:lsdException w:name="Colorful Shading Accent 6" w:uiPriority="71"/>
-    <w:lsdException w:name="Colorful List Accent 6" w:uiPriority="72"/>
-    <w:lsdException w:name="Colorful Grid Accent 6" w:uiPriority="73"/>
-    <w:lsdException w:name="Subtle Emphasis" w:uiPriority="19" w:qFormat="1"/>
-    <w:lsdException w:name="Intense Emphasis" w:uiPriority="21" w:qFormat="1"/>
-    <w:lsdException w:name="Subtle Reference" w:uiPriority="31" w:qFormat="1"/>
-    <w:lsdException w:name="Intense Reference" w:uiPriority="32" w:qFormat="1"/>
-    <w:lsdException w:name="Book Title" w:uiPriority="33" w:qFormat="1"/>
-    <w:lsdException w:name="Bibliography" w:semiHidden="1" w:uiPriority="37" w:unhideWhenUsed="1"/>
-    <w:lsdException w:name="TOC Heading" w:semiHidden="1" w:uiPriority="39" w:unhideWhenUsed="1" w:qFormat="1"/>
-    <w:lsdException w:name="Plain Table 1" w:uiPriority="41"/>
-    <w:lsdException w:name="Plain Table 2" w:uiPriority="42"/>
-    <w:lsdException w:name="Plain Table 3" w:uiPriority="43"/>
-    <w:lsdException w:name="Plain Table 4" w:uiPriority="44"/>
-    <w:lsdException w:name="Plain Table 5" w:uiPriority="45"/>
-    <w:lsdException w:name="Grid Table Light" w:uiPriority="40"/>
-    <w:lsdException w:name="Grid Table 1 Light" w:uiPriority="46"/>
-    <w:lsdException w:name="Grid Table 2" w:uiPriority="47"/>
-    <w:lsdException w:name="Grid Table 3" w:uiPriority="48"/>
-    <w:lsdException w:name="Grid Table 4" w:uiPriority="49"/>
-    <w:lsdException w:name="Grid Table 5 Dark" w:uiPriority="50"/>
-    <w:lsdException w:name="Grid Table 6 Colorful" w:uiPriority="51"/>
-    <w:lsdException w:name="Grid Table 7 Colorful" w:uiPriority="52"/>
-    <w:lsdException w:name="Grid Table 1 Light Accent 1" w:uiPriority="46"/>
-    <w:lsdException w:name="Grid Table 2 Accent 1" w:uiPriority="47"/>
-    <w:lsdException w:name="Grid Table 3 Accent 1" w:uiPriority="48"/>
-    <w:lsdException w:name="Grid Table 4 Accent 1" w:uiPriority="49"/>
-    <w:lsdException w:name="Grid Table 5 Dark Accent 1" w:uiPriority="50"/>
-    <w:lsdException w:name="Grid Table 6 Colorful Accent 1" w:uiPriority="51"/>
-    <w:lsdException w:name="Grid Table 7 Colorful Accent 1" w:uiPriority="52"/>
-    <w:lsdException w:name="Grid Table 1 Light Accent 2" w:uiPriority="46"/>
-    <w:lsdException w:name="Grid Table 2 Accent 2" w:uiPriority="47"/>
-    <w:lsdException w:name="Grid Table 3 Accent 2" w:uiPriority="48"/>
-    <w:lsdException w:name="Grid Table 4 Accent 2" w:uiPriority="49"/>
-    <w:lsdException w:name="Grid Table 5 Dark Accent 2" w:uiPriority="50"/>
-    <w:lsdException w:name="Grid Table 6 Colorful Accent 2" w:uiPriority="51"/>
-    <w:lsdException w:name="Grid Table 7 Colorful Accent 2" w:uiPriority="52"/>
-    <w:lsdException w:name="Grid Table 1 Light Accent 3" w:uiPriority="46"/>
-    <w:lsdException w:name="Grid Table 2 Accent 3" w:uiPriority="47"/>
-    <w:lsdException w:name="Grid Table 3 Accent 3" w:uiPriority="48"/>
-    <w:lsdException w:name="Grid Table 4 Accent 3" w:uiPriority="49"/>
-    <w:lsdException w:name="Grid Table 5 Dark Accent 3" w:uiPriority="50"/>
-    <w:lsdException w:name="Grid Table 6 Colorful Accent 3" w:uiPriority="51"/>
-    <w:lsdException w:name="Grid Table 7 Colorful Accent 3" w:uiPriority="52"/>
-    <w:lsdException w:name="Grid Table 1 Light Accent 4" w:uiPriority="46"/>
-    <w:lsdException w:name="Grid Table 2 Accent 4" w:uiPriority="47"/>
-    <w:lsdException w:name="Grid Table 3 Accent 4" w:uiPriority="48"/>
-    <w:lsdException w:name="Grid Table 4 Accent 4" w:uiPriority="49"/>
-    <w:lsdException w:name="Grid Table 5 Dark Accent 4" w:uiPriority="50"/>
-    <w:lsdException w:name="Grid Table 6 Colorful Accent 4" w:uiPriority="51"/>
-    <w:lsdException w:name="Grid Table 7 Colorful Accent 4" w:uiPriority="52"/>
-    <w:lsdException w:name="Grid Table 1 Light Accent 5" w:uiPriority="46"/>
-    <w:lsdException w:name="Grid Table 2 Accent 5" w:uiPriority="47"/>
-    <w:lsdException w:name="Grid Table 3 Accent 5" w:uiPriority="48"/>
-    <w:lsdException w:name="Grid Table 4 Accent 5" w:uiPriority="49"/>
-    <w:lsdException w:name="Grid Table 5 Dark Accent 5" w:uiPriority="50"/>
-    <w:lsdException w:name="Grid Table 6 Colorful Accent 5" w:uiPriority="51"/>
-    <w:lsdException w:name="Grid Table 7 Colorful Accent 5" w:uiPriority="52"/>
-    <w:lsdException w:name="Grid Table 1 Light Accent 6" w:uiPriority="46"/>
-    <w:lsdException w:name="Grid Table 2 Accent 6" w:uiPriority="47"/>
-    <w:lsdException w:name="Grid Table 3 Accent 6" w:uiPriority="48"/>
-    <w:lsdException w:name="Grid Table 4 Accent 6" w:uiPriority="49"/>
-    <w:lsdException w:name="Grid Table 5 Dark Accent 6" w:uiPriority="50"/>
-    <w:lsdException w:name="Grid Table 6 Colorful Accent 6" w:uiPriority="51"/>
-    <w:lsdException w:name="Grid Table 7 Colorful Accent 6" w:uiPriority="52"/>
-    <w:lsdException w:name="List Table 1 Light" w:uiPriority="46"/>
-    <w:lsdException w:name="List Table 2" w:uiPriority="47"/>
-    <w:lsdException w:name="List Table 3" w:uiPriority="48"/>
-    <w:lsdException w:name="List Table 4" w:uiPriority="49"/>
-    <w:lsdException w:name="List Table 5 Dark" w:uiPriority="50"/>
-    <w:lsdException w:name="List Table 6 Colorful" w:uiPriority="51"/>
-    <w:lsdException w:name="List Table 7 Colorful" w:uiPriority="52"/>
-    <w:lsdException w:name="List Table 1 Light Accent 1" w:uiPriority="46"/>
-    <w:lsdException w:name="List Table 2 Accent 1" w:uiPriority="47"/>
-    <w:lsdException w:name="List Table 3 Accent 1" w:uiPriority="48"/>
-    <w:lsdException w:name="List Table 4 Accent 1" w:uiPriority="49"/>
-    <w:lsdException w:name="List Table 5 Dark Accent 1" w:uiPriority="50"/>
-    <w:lsdException w:name="List Table 6 Colorful Accent 1" w:uiPriority="51"/>
-    <w:lsdException w:name="List Table 7 Colorful Accent 1" w:uiPriority="52"/>
-    <w:lsdException w:name="List Table 1 Light Accent 2" w:uiPriority="46"/>
-    <w:lsdException w:name="List Table 2 Accent 2" w:uiPriority="47"/>
-    <w:lsdException w:name="List Table 3 Accent 2" w:uiPriority="48"/>
-    <w:lsdException w:name="List Table 4 Accent 2" w:uiPriority="49"/>
-    <w:lsdException w:name="List Table 5 Dark Accent 2" w:uiPriority="50"/>
-    <w:lsdException w:name="List Table 6 Colorful Accent 2" w:uiPriority="51"/>
-    <w:lsdException w:name="List Table 7 Colorful Accent 2" w:uiPriority="52"/>
-    <w:lsdException w:name="List Table 1 Light Accent 3" w:uiPriority="46"/>
-    <w:lsdException w:name="List Table 2 Accent 3" w:uiPriority="47"/>
-    <w:lsdException w:name="List Table 3 Accent 3" w:uiPriority="48"/>
-    <w:lsdException w:name="List Table 4 Accent 3" w:uiPriority="49"/>
-    <w:lsdException w:name="List Table 5 Dark Accent 3" w:uiPriority="50"/>
-    <w:lsdException w:name="List Table 6 Colorful Accent 3" w:uiPriority="51"/>
-    <w:lsdException w:name="List Table 7 Colorful Accent 3" w:uiPriority="52"/>
-    <w:lsdException w:name="List Table 1 Light Accent 4" w:uiPriority="46"/>
-    <w:lsdException w:name="List Table 2 Accent 4" w:uiPriority="47"/>
-    <w:lsdException w:name="List Table 3 Accent 4" w:uiPriority="48"/>
-    <w:lsdException w:name="List Table 4 Accent 4" w:uiPriority="49"/>
-    <w:lsdException w:name="List Table 5 Dark Accent 4" w:uiPriority="50"/>
-    <w:lsdException w:name="List Table 6 Colorful Accent 4" w:uiPriority="51"/>
-    <w:lsdException w:name="List Table 7 Colorful Accent 4" w:uiPriority="52"/>
-    <w:lsdException w:name="List Table 1 Light Accent 5" w:uiPriority="46"/>
-    <w:lsdException w:name="List Table 2 Accent 5" w:uiPriority="47"/>
-    <w:lsdException w:name="List Table 3 Accent 5" w:uiPriority="48"/>
-    <w:lsdException w:name="List Table 4 Accent 5" w:uiPriority="49"/>
-    <w:lsdException w:name="List Table 5 Dark Accent 5" w:uiPriority="50"/>
-    <w:lsdException w:name="List Table 6 Colorful Accent 5" w:uiPriority="51"/>
-    <w:lsdException w:name="List Table 7 Colorful Accent 5" w:uiPriority="52"/>
-    <w:lsdException w:name="List Table 1 Light Accent 6" w:uiPriority="46"/>
-    <w:lsdException w:name="List Table 2 Accent 6" w:uiPriority="47"/>
-    <w:lsdException w:name="List Table 3 Accent 6" w:uiPriority="48"/>
-    <w:lsdException w:name="List Table 4 Accent 6" w:uiPriority="49"/>
-    <w:lsdException w:name="List Table 5 Dark Accent 6" w:uiPriority="50"/>
-    <w:lsdException w:name="List Table 6 Colorful Accent 6" w:uiPriority="51"/>
-    <w:lsdException w:name="List Table 7 Colorful Accent 6" w:uiPriority="52"/>
-  </w:latentStyles>
-  <w:style w:type="paragraph" w:default="1" w:styleId="Normal">
-    <w:name w:val="Normal"/>
-    <w:qFormat/>
-    <w:rsid w:val="004E5732"/>
-    <w:rPr>
-      <w:rFonts w:cs="Times New Roman"/>
-      <w:sz w:val="3276"/>
-      <w:szCs w:val="3276"/>
-    </w:rPr>
-  </w:style>
-  <w:style w:type="character" w:default="1" w:styleId="DefaultParagraphFont">
-    <w:name w:val="Default Paragraph Font"/>
-    <w:uiPriority w:val="1"/>
-    <w:semiHidden/>
-    <w:unhideWhenUsed/>
-  </w:style>
-  <w:style w:type="table" w:default="1" w:styleId="TableNormal">
-    <w:name w:val="Normal Table"/>
-    <w:uiPriority w:val="99"/>
-    <w:semiHidden/>
-    <w:unhideWhenUsed/>
-    <w:tblPr>
-      <w:tblInd w:w="0" w:type="dxa"/>
-      <w:tblCellMar>
-        <w:top w:w="0" w:type="dxa"/>
-        <w:left w:w="108" w:type="dxa"/>
-        <w:bottom w:w="0" w:type="dxa"/>
-        <w:right w:w="108" w:type="dxa"/>
-      </w:tblCellMar>
-    </w:tblPr>
-  </w:style>
-  <w:style w:type="numbering" w:default="1" w:styleId="NoList">
-    <w:name w:val="No List"/>
-    <w:uiPriority w:val="99"/>
-    <w:semiHidden/>
-    <w:unhideWhenUsed/>
-  </w:style>
-  <w:style w:type="character" w:styleId="PlaceholderText">
-    <w:name w:val="Placeholder Text"/>
-    <w:basedOn w:val="DefaultParagraphFont"/>
-    <w:uiPriority w:val="99"/>
-    <w:semiHidden/>
-    <w:rsid w:val="004E5732"/>
-    <w:rPr>
-      <w:color w:val="808080"/>
-    </w:rPr>
-  </w:style>
-</w:styles>
-</file>
-
-<file path=word/glossary/webSettings.xml><?xml version="1.0" encoding="utf-8"?>
-<w:webSettings xmlns:mc="http://schemas.openxmlformats.org/markup-compatibility/2006" xmlns:r="http://schemas.openxmlformats.org/officeDocument/2006/relationships" xmlns:w="http://schemas.openxmlformats.org/wordprocessingml/2006/main" xmlns:w14="http://schemas.microsoft.com/office/word/2010/wordml" xmlns:w15="http://schemas.microsoft.com/office/word/2012/wordml" mc:Ignorable="w14 w15">
-  <w:optimizeForBrowser/>
-  <w:allowPNG/>
-</w:webSettings>
-</file>
-
 <file path=word/theme/theme1.xml><?xml version="1.0" encoding="utf-8"?>
 <a:theme xmlns:a="http://schemas.openxmlformats.org/drawingml/2006/main" name="Office Theme">
   <a:themeElements>
@@ -14146,405 +13659,4 @@
   <a:objectDefaults/>
   <a:extraClrSchemeLst/>
 </a:theme>
-</file>
-
-<file path=customXml/item1.xml><?xml version="1.0" encoding="utf-8"?>
-<?mso-contentType ?>
-<p:Policy xmlns:p="office.server.policy" id="" local="true">
-  <p:Name>Document</p:Name>
-  <p:Description/>
-  <p:Statement/>
-  <p:PolicyItems>
-    <p:PolicyItem featureId="Microsoft.Office.RecordsManagement.PolicyFeatures.PolicyAudit" staticId="0x0101006A976925BFF65F44B9C1C5BDC8B096E9|937198175" UniqueId="2aa7df1e-e8e9-46cf-bf1a-143695d27c7d">
-      <p:Name>Auditing</p:Name>
-      <p:Description>Audits user actions on documents and list items to the Audit Log.</p:Description>
-      <p:CustomData>
-        <Audit>
-          <View/>
-        </Audit>
-      </p:CustomData>
-    </p:PolicyItem>
-  </p:PolicyItems>
-</p:Policy>
-</file>
-
-<file path=customXml/item2.xml><?xml version="1.0" encoding="utf-8"?>
-<?mso-contentType ?>
-<FormTemplates xmlns="http://schemas.microsoft.com/sharepoint/v3/contenttype/forms">
-  <Display>DocumentLibraryForm</Display>
-  <Edit>DocumentLibraryForm</Edit>
-  <New>DocumentLibraryForm</New>
-</FormTemplates>
-</file>
-
-<file path=customXml/item3.xml><?xml version="1.0" encoding="utf-8"?>
-<ct:contentTypeSchema xmlns:ct="http://schemas.microsoft.com/office/2006/metadata/contentType" xmlns:ma="http://schemas.microsoft.com/office/2006/metadata/properties/metaAttributes" ct:_="" ma:_="" ma:contentTypeName="Document" ma:contentTypeID="0x0101006A976925BFF65F44B9C1C5BDC8B096E9" ma:contentTypeVersion="33" ma:contentTypeDescription="Create a new document." ma:contentTypeScope="" ma:versionID="d8f4d10c5b80b8238467e65548e5dbde">
-  <xsd:schema xmlns:xsd="http://www.w3.org/2001/XMLSchema" xmlns:xs="http://www.w3.org/2001/XMLSchema" xmlns:p="http://schemas.microsoft.com/office/2006/metadata/properties" xmlns:ns1="http://schemas.microsoft.com/sharepoint/v3" xmlns:ns2="447b8286-6a36-421a-9aec-b875e5b0b0a4" xmlns:ns3="e04ce470-a8b2-45c4-ac77-ceef7de1f071" targetNamespace="http://schemas.microsoft.com/office/2006/metadata/properties" ma:root="true" ma:fieldsID="c0024492569079109255bd7556ab3982" ns1:_="" ns2:_="" ns3:_="">
-    <xsd:import namespace="http://schemas.microsoft.com/sharepoint/v3"/>
-    <xsd:import namespace="447b8286-6a36-421a-9aec-b875e5b0b0a4"/>
-    <xsd:import namespace="e04ce470-a8b2-45c4-ac77-ceef7de1f071"/>
-    <xsd:element name="properties">
-      <xsd:complexType>
-        <xsd:sequence>
-          <xsd:element name="documentManagement">
-            <xsd:complexType>
-              <xsd:all>
-                <xsd:element ref="ns2:Resource_x0020_Type" minOccurs="0"/>
-                <xsd:element ref="ns3:TaxCatchAll" minOccurs="0"/>
-                <xsd:element ref="ns1:ReportOwner"/>
-                <xsd:element ref="ns2:Tool"/>
-                <xsd:element ref="ns2:Stage"/>
-                <xsd:element ref="ns1:_dlc_Exempt" minOccurs="0"/>
-                <xsd:element ref="ns2:Format" minOccurs="0"/>
-              </xsd:all>
-            </xsd:complexType>
-          </xsd:element>
-        </xsd:sequence>
-      </xsd:complexType>
-    </xsd:element>
-  </xsd:schema>
-  <xsd:schema xmlns:xsd="http://www.w3.org/2001/XMLSchema" xmlns:xs="http://www.w3.org/2001/XMLSchema" xmlns:dms="http://schemas.microsoft.com/office/2006/documentManagement/types" xmlns:pc="http://schemas.microsoft.com/office/infopath/2007/PartnerControls" targetNamespace="http://schemas.microsoft.com/sharepoint/v3" elementFormDefault="qualified">
-    <xsd:import namespace="http://schemas.microsoft.com/office/2006/documentManagement/types"/>
-    <xsd:import namespace="http://schemas.microsoft.com/office/infopath/2007/PartnerControls"/>
-    <xsd:element name="ReportOwner" ma:index="12" ma:displayName="Owner" ma:description="Owner of this document. This is the person who is responsible for updating the contents periodically." ma:list="UserInfo" ma:SearchPeopleOnly="false" ma:SharePointGroup="7" ma:internalName="Owner0" ma:readOnly="false" ma:showField="ImnName">
-      <xsd:complexType>
-        <xsd:complexContent>
-          <xsd:extension base="dms:User">
-            <xsd:sequence>
-              <xsd:element name="UserInfo" minOccurs="0" maxOccurs="unbounded">
-                <xsd:complexType>
-                  <xsd:sequence>
-                    <xsd:element name="DisplayName" type="xsd:string" minOccurs="0"/>
-                    <xsd:element name="AccountId" type="dms:UserId" minOccurs="0"/>
-                    <xsd:element name="AccountType" type="xsd:string" minOccurs="0"/>
-                  </xsd:sequence>
-                </xsd:complexType>
-              </xsd:element>
-            </xsd:sequence>
-          </xsd:extension>
-        </xsd:complexContent>
-      </xsd:complexType>
-    </xsd:element>
-    <xsd:element name="_dlc_Exempt" ma:index="16" nillable="true" ma:displayName="Exempt from Policy" ma:hidden="true" ma:internalName="_dlc_Exempt" ma:readOnly="true">
-      <xsd:simpleType>
-        <xsd:restriction base="dms:Unknown"/>
-      </xsd:simpleType>
-    </xsd:element>
-  </xsd:schema>
-  <xsd:schema xmlns:xsd="http://www.w3.org/2001/XMLSchema" xmlns:xs="http://www.w3.org/2001/XMLSchema" xmlns:dms="http://schemas.microsoft.com/office/2006/documentManagement/types" xmlns:pc="http://schemas.microsoft.com/office/infopath/2007/PartnerControls" targetNamespace="447b8286-6a36-421a-9aec-b875e5b0b0a4" elementFormDefault="qualified">
-    <xsd:import namespace="http://schemas.microsoft.com/office/2006/documentManagement/types"/>
-    <xsd:import namespace="http://schemas.microsoft.com/office/infopath/2007/PartnerControls"/>
-    <xsd:element name="Resource_x0020_Type" ma:index="8" nillable="true" ma:displayName="Doc. Type" ma:default="Article" ma:description="Select the document type that this resource helps plan, create or maintain." ma:internalName="Resource_x0020_Type" ma:requiredMultiChoice="true">
-      <xsd:complexType>
-        <xsd:complexContent>
-          <xsd:extension base="dms:MultiChoice">
-            <xsd:sequence>
-              <xsd:element name="Value" maxOccurs="unbounded" minOccurs="0" nillable="true">
-                <xsd:simpleType>
-                  <xsd:restriction base="dms:Choice">
-                    <xsd:enumeration value="All Documents"/>
-                    <xsd:enumeration value="Article"/>
-                    <xsd:enumeration value="Command-line Help"/>
-                    <xsd:enumeration value="Context Help"/>
-                    <xsd:enumeration value="EULA"/>
-                    <xsd:enumeration value="FAQ"/>
-                    <xsd:enumeration value="Get Started"/>
-                    <xsd:enumeration value="Manual"/>
-                    <xsd:enumeration value="Presentation"/>
-                    <xsd:enumeration value="Publication Plan"/>
-                    <xsd:enumeration value="Reference"/>
-                    <xsd:enumeration value="Release Note"/>
-                    <xsd:enumeration value="Specification"/>
-                    <xsd:enumeration value="Tutorial"/>
-                    <xsd:enumeration value="UI Message"/>
-                    <xsd:enumeration value="User Guide"/>
-                    <xsd:enumeration value="Video"/>
-                    <xsd:enumeration value="White Paper"/>
-                    <xsd:enumeration value="- NA -"/>
-                  </xsd:restriction>
-                </xsd:simpleType>
-              </xsd:element>
-            </xsd:sequence>
-          </xsd:extension>
-        </xsd:complexContent>
-      </xsd:complexType>
-    </xsd:element>
-    <xsd:element name="Tool" ma:index="13" ma:displayName="Tool" ma:default="- NA -" ma:description="Select the tool or technology that this resource helps you use." ma:format="Dropdown" ma:internalName="Tool">
-      <xsd:simpleType>
-        <xsd:restriction base="dms:Choice">
-          <xsd:enumeration value="- NA -"/>
-          <xsd:enumeration value="Acrobat PDF"/>
-          <xsd:enumeration value="Batch Script"/>
-          <xsd:enumeration value="Captivate"/>
-          <xsd:enumeration value="ClearQuest (CQ)"/>
-          <xsd:enumeration value="Command line"/>
-          <xsd:enumeration value="Doxygen"/>
-          <xsd:enumeration value="Drupal/IDZ"/>
-          <xsd:enumeration value="Graphics Tools"/>
-          <xsd:enumeration value="FAR HTML"/>
-          <xsd:enumeration value="Flare"/>
-          <xsd:enumeration value="FrameMaker"/>
-          <xsd:enumeration value="PowerPoint"/>
-          <xsd:enumeration value="RoboHelp"/>
-          <xsd:enumeration value="SharePoint"/>
-          <xsd:enumeration value="SVN"/>
-          <xsd:enumeration value="SWF"/>
-          <xsd:enumeration value="Text editor"/>
-          <xsd:enumeration value="Word"/>
-          <xsd:enumeration value="XMetaL"/>
-        </xsd:restriction>
-      </xsd:simpleType>
-    </xsd:element>
-    <xsd:element name="Stage" ma:index="14" ma:displayName="Stage" ma:default="Write" ma:description="Stage of document creation, or handling. Starting from Systems setup, through Writing, and ending with  Maintenence, or Customer Feedback collection." ma:format="Dropdown" ma:internalName="Stage">
-      <xsd:simpleType>
-        <xsd:restriction base="dms:Choice">
-          <xsd:enumeration value="Any"/>
-          <xsd:enumeration value="System set-up"/>
-          <xsd:enumeration value="Training and Hiring"/>
-          <xsd:enumeration value="Plan"/>
-          <xsd:enumeration value="Write"/>
-          <xsd:enumeration value="Review"/>
-          <xsd:enumeration value="Publish"/>
-          <xsd:enumeration value="Localize"/>
-          <xsd:enumeration value="Deploy to the Web"/>
-          <xsd:enumeration value="Maintain"/>
-          <xsd:enumeration value="Customer Feedback"/>
-        </xsd:restriction>
-      </xsd:simpleType>
-    </xsd:element>
-    <xsd:element name="Format" ma:index="17" nillable="true" ma:displayName="Format" ma:default="pdf" ma:description="Format of the output document, or the source file of the document." ma:internalName="Format">
-      <xsd:complexType>
-        <xsd:complexContent>
-          <xsd:extension base="dms:MultiChoice">
-            <xsd:sequence>
-              <xsd:element name="Value" maxOccurs="unbounded" minOccurs="0" nillable="true">
-                <xsd:simpleType>
-                  <xsd:restriction base="dms:Choice">
-                    <xsd:enumeration value="css"/>
-                    <xsd:enumeration value="chm"/>
-                    <xsd:enumeration value="doc, docx"/>
-                    <xsd:enumeration value="gif, jpg"/>
-                    <xsd:enumeration value="Help2/3"/>
-                    <xsd:enumeration value="htm"/>
-                    <xsd:enumeration value="Man Page"/>
-                    <xsd:enumeration value="Multimedia"/>
-                    <xsd:enumeration value="pdf"/>
-                    <xsd:enumeration value="qch"/>
-                    <xsd:enumeration value="txt"/>
-                    <xsd:enumeration value="xmc"/>
-                    <xsd:enumeration value="xml"/>
-                  </xsd:restriction>
-                </xsd:simpleType>
-              </xsd:element>
-            </xsd:sequence>
-          </xsd:extension>
-        </xsd:complexContent>
-      </xsd:complexType>
-    </xsd:element>
-  </xsd:schema>
-  <xsd:schema xmlns:xsd="http://www.w3.org/2001/XMLSchema" xmlns:xs="http://www.w3.org/2001/XMLSchema" xmlns:dms="http://schemas.microsoft.com/office/2006/documentManagement/types" xmlns:pc="http://schemas.microsoft.com/office/infopath/2007/PartnerControls" targetNamespace="e04ce470-a8b2-45c4-ac77-ceef7de1f071" elementFormDefault="qualified">
-    <xsd:import namespace="http://schemas.microsoft.com/office/2006/documentManagement/types"/>
-    <xsd:import namespace="http://schemas.microsoft.com/office/infopath/2007/PartnerControls"/>
-    <xsd:element name="TaxCatchAll" ma:index="9" nillable="true" ma:displayName="Taxonomy Catch All Column" ma:hidden="true" ma:list="{264fb79e-7251-4786-a1c2-eddd945774b1}" ma:internalName="TaxCatchAll" ma:showField="CatchAllData" ma:web="db561e82-41d1-4707-915a-61b08d0f4c44">
-      <xsd:complexType>
-        <xsd:complexContent>
-          <xsd:extension base="dms:MultiChoiceLookup">
-            <xsd:sequence>
-              <xsd:element name="Value" type="dms:Lookup" maxOccurs="unbounded" minOccurs="0" nillable="true"/>
-            </xsd:sequence>
-          </xsd:extension>
-        </xsd:complexContent>
-      </xsd:complexType>
-    </xsd:element>
-  </xsd:schema>
-  <xsd:schema xmlns="http://schemas.openxmlformats.org/package/2006/metadata/core-properties" xmlns:xsd="http://www.w3.org/2001/XMLSchema" xmlns:xsi="http://www.w3.org/2001/XMLSchema-instance" xmlns:dc="http://purl.org/dc/elements/1.1/" xmlns:dcterms="http://purl.org/dc/terms/" xmlns:odoc="http://schemas.microsoft.com/internal/obd" targetNamespace="http://schemas.openxmlformats.org/package/2006/metadata/core-properties" elementFormDefault="qualified" attributeFormDefault="unqualified" blockDefault="#all">
-    <xsd:import namespace="http://purl.org/dc/elements/1.1/" schemaLocation="http://dublincore.org/schemas/xmls/qdc/2003/04/02/dc.xsd"/>
-    <xsd:import namespace="http://purl.org/dc/terms/" schemaLocation="http://dublincore.org/schemas/xmls/qdc/2003/04/02/dcterms.xsd"/>
-    <xsd:element name="coreProperties" type="CT_coreProperties"/>
-    <xsd:complexType name="CT_coreProperties">
-      <xsd:all>
-        <xsd:element ref="dc:creator" minOccurs="0" maxOccurs="1"/>
-        <xsd:element ref="dcterms:created" minOccurs="0" maxOccurs="1"/>
-        <xsd:element ref="dc:identifier" minOccurs="0" maxOccurs="1"/>
-        <xsd:element name="contentType" minOccurs="0" maxOccurs="1" type="xsd:string" ma:index="0" ma:displayName="Content Type"/>
-        <xsd:element ref="dc:title" minOccurs="0" maxOccurs="1" ma:index="4" ma:displayName="Short Description of Resource"/>
-        <xsd:element ref="dc:subject" minOccurs="0" maxOccurs="1"/>
-        <xsd:element ref="dc:description" minOccurs="0" maxOccurs="1"/>
-        <xsd:element name="keywords" minOccurs="0" maxOccurs="1" type="xsd:string"/>
-        <xsd:element ref="dc:language" minOccurs="0" maxOccurs="1"/>
-        <xsd:element name="category" minOccurs="0" maxOccurs="1" type="xsd:string"/>
-        <xsd:element name="version" minOccurs="0" maxOccurs="1" type="xsd:string"/>
-        <xsd:element name="revision" minOccurs="0" maxOccurs="1" type="xsd:string">
-          <xsd:annotation>
-            <xsd:documentation>
-                        This value indicates the number of saves or revisions. The application is responsible for updating this value after each revision.
-                    </xsd:documentation>
-          </xsd:annotation>
-        </xsd:element>
-        <xsd:element name="lastModifiedBy" minOccurs="0" maxOccurs="1" type="xsd:string"/>
-        <xsd:element ref="dcterms:modified" minOccurs="0" maxOccurs="1"/>
-        <xsd:element name="contentStatus" minOccurs="0" maxOccurs="1" type="xsd:string"/>
-      </xsd:all>
-    </xsd:complexType>
-  </xsd:schema>
-  <xs:schema xmlns:pc="http://schemas.microsoft.com/office/infopath/2007/PartnerControls" xmlns:xs="http://www.w3.org/2001/XMLSchema" targetNamespace="http://schemas.microsoft.com/office/infopath/2007/PartnerControls" elementFormDefault="qualified" attributeFormDefault="unqualified">
-    <xs:element name="Person">
-      <xs:complexType>
-        <xs:sequence>
-          <xs:element ref="pc:DisplayName" minOccurs="0"/>
-          <xs:element ref="pc:AccountId" minOccurs="0"/>
-          <xs:element ref="pc:AccountType" minOccurs="0"/>
-        </xs:sequence>
-      </xs:complexType>
-    </xs:element>
-    <xs:element name="DisplayName" type="xs:string"/>
-    <xs:element name="AccountId" type="xs:string"/>
-    <xs:element name="AccountType" type="xs:string"/>
-    <xs:element name="BDCAssociatedEntity">
-      <xs:complexType>
-        <xs:sequence>
-          <xs:element ref="pc:BDCEntity" minOccurs="0" maxOccurs="unbounded"/>
-        </xs:sequence>
-        <xs:attribute ref="pc:EntityNamespace"/>
-        <xs:attribute ref="pc:EntityName"/>
-        <xs:attribute ref="pc:SystemInstanceName"/>
-        <xs:attribute ref="pc:AssociationName"/>
-      </xs:complexType>
-    </xs:element>
-    <xs:attribute name="EntityNamespace" type="xs:string"/>
-    <xs:attribute name="EntityName" type="xs:string"/>
-    <xs:attribute name="SystemInstanceName" type="xs:string"/>
-    <xs:attribute name="AssociationName" type="xs:string"/>
-    <xs:element name="BDCEntity">
-      <xs:complexType>
-        <xs:sequence>
-          <xs:element ref="pc:EntityDisplayName" minOccurs="0"/>
-          <xs:element ref="pc:EntityInstanceReference" minOccurs="0"/>
-          <xs:element ref="pc:EntityId1" minOccurs="0"/>
-          <xs:element ref="pc:EntityId2" minOccurs="0"/>
-          <xs:element ref="pc:EntityId3" minOccurs="0"/>
-          <xs:element ref="pc:EntityId4" minOccurs="0"/>
-          <xs:element ref="pc:EntityId5" minOccurs="0"/>
-        </xs:sequence>
-      </xs:complexType>
-    </xs:element>
-    <xs:element name="EntityDisplayName" type="xs:string"/>
-    <xs:element name="EntityInstanceReference" type="xs:string"/>
-    <xs:element name="EntityId1" type="xs:string"/>
-    <xs:element name="EntityId2" type="xs:string"/>
-    <xs:element name="EntityId3" type="xs:string"/>
-    <xs:element name="EntityId4" type="xs:string"/>
-    <xs:element name="EntityId5" type="xs:string"/>
-    <xs:element name="Terms">
-      <xs:complexType>
-        <xs:sequence>
-          <xs:element ref="pc:TermInfo" minOccurs="0" maxOccurs="unbounded"/>
-        </xs:sequence>
-      </xs:complexType>
-    </xs:element>
-    <xs:element name="TermInfo">
-      <xs:complexType>
-        <xs:sequence>
-          <xs:element ref="pc:TermName" minOccurs="0"/>
-          <xs:element ref="pc:TermId" minOccurs="0"/>
-        </xs:sequence>
-      </xs:complexType>
-    </xs:element>
-    <xs:element name="TermName" type="xs:string"/>
-    <xs:element name="TermId" type="xs:string"/>
-  </xs:schema>
-</ct:contentTypeSchema>
-</file>
-
-<file path=customXml/item4.xml><?xml version="1.0" encoding="utf-8"?>
-<p:properties xmlns:p="http://schemas.microsoft.com/office/2006/metadata/properties" xmlns:xsi="http://www.w3.org/2001/XMLSchema-instance">
-  <documentManagement>
-    <Resource_x0020_Type xmlns="447b8286-6a36-421a-9aec-b875e5b0b0a4">
-      <Value>Article</Value>
-      <Value>Manual</Value>
-      <ns2:Value xmlns:ns2="447b8286-6a36-421a-9aec-b875e5b0b0a4">White Paper</ns2:Value>
-    </Resource_x0020_Type>
-    <Format xmlns="447b8286-6a36-421a-9aec-b875e5b0b0a4">
-      <Value>doc, docx</Value>
-    </Format>
-    <Stage xmlns="447b8286-6a36-421a-9aec-b875e5b0b0a4">Write</Stage>
-    <ReportOwner xmlns="http://schemas.microsoft.com/sharepoint/v3">
-      <UserInfo>
-        <DisplayName>Lederer, Esti</DisplayName>
-        <AccountId>1</AccountId>
-        <AccountType/>
-      </UserInfo>
-    </ReportOwner>
-    <Tool xmlns="447b8286-6a36-421a-9aec-b875e5b0b0a4">Word</Tool>
-    <TaxCatchAll xmlns="e04ce470-a8b2-45c4-ac77-ceef7de1f071">
-      <Value>1</Value>
-    </TaxCatchAll>
-  </documentManagement>
-</p:properties>
-</file>
-
-<file path=customXml/item5.xml><?xml version="1.0" encoding="utf-8"?>
-<b:Sources xmlns:b="http://schemas.openxmlformats.org/officeDocument/2006/bibliography" xmlns="http://schemas.openxmlformats.org/officeDocument/2006/bibliography" SelectedStyle="\APA.XSL" StyleName="APA"/>
-</file>
-
-<file path=customXml/itemProps1.xml><?xml version="1.0" encoding="utf-8"?>
-<ds:datastoreItem xmlns:ds="http://schemas.openxmlformats.org/officeDocument/2006/customXml" ds:itemID="{6257C5D2-13A7-4108-BBCF-36C5E71B6DB6}">
-  <ds:schemaRefs>
-    <ds:schemaRef ds:uri="office.server.policy"/>
-  </ds:schemaRefs>
-</ds:datastoreItem>
-</file>
-
-<file path=customXml/itemProps2.xml><?xml version="1.0" encoding="utf-8"?>
-<ds:datastoreItem xmlns:ds="http://schemas.openxmlformats.org/officeDocument/2006/customXml" ds:itemID="{45816860-9B6E-4B3B-A4FC-E6BE0C6863F7}">
-  <ds:schemaRefs>
-    <ds:schemaRef ds:uri="http://schemas.microsoft.com/sharepoint/v3/contenttype/forms"/>
-  </ds:schemaRefs>
-</ds:datastoreItem>
-</file>
-
-<file path=customXml/itemProps3.xml><?xml version="1.0" encoding="utf-8"?>
-<ds:datastoreItem xmlns:ds="http://schemas.openxmlformats.org/officeDocument/2006/customXml" ds:itemID="{04F90280-46F8-448B-813D-82986BD0B2D7}">
-  <ds:schemaRefs>
-    <ds:schemaRef ds:uri="http://schemas.microsoft.com/office/2006/metadata/contentType"/>
-    <ds:schemaRef ds:uri="http://schemas.microsoft.com/office/2006/metadata/properties/metaAttributes"/>
-    <ds:schemaRef ds:uri="http://www.w3.org/2001/XMLSchema"/>
-    <ds:schemaRef ds:uri="http://schemas.microsoft.com/office/2006/metadata/properties"/>
-    <ds:schemaRef ds:uri="http://schemas.microsoft.com/sharepoint/v3"/>
-    <ds:schemaRef ds:uri="447b8286-6a36-421a-9aec-b875e5b0b0a4"/>
-    <ds:schemaRef ds:uri="e04ce470-a8b2-45c4-ac77-ceef7de1f071"/>
-    <ds:schemaRef ds:uri="http://schemas.microsoft.com/office/2006/documentManagement/types"/>
-    <ds:schemaRef ds:uri="http://schemas.microsoft.com/office/infopath/2007/PartnerControls"/>
-    <ds:schemaRef ds:uri="http://schemas.openxmlformats.org/package/2006/metadata/core-properties"/>
-    <ds:schemaRef ds:uri="http://purl.org/dc/elements/1.1/"/>
-    <ds:schemaRef ds:uri="http://purl.org/dc/terms/"/>
-    <ds:schemaRef ds:uri="http://schemas.microsoft.com/internal/obd"/>
-  </ds:schemaRefs>
-</ds:datastoreItem>
-</file>
-
-<file path=customXml/itemProps4.xml><?xml version="1.0" encoding="utf-8"?>
-<ds:datastoreItem xmlns:ds="http://schemas.openxmlformats.org/officeDocument/2006/customXml" ds:itemID="{021C9799-A63E-4398-892B-7F9A6B2FD6BC}">
-  <ds:schemaRefs>
-    <ds:schemaRef ds:uri="http://schemas.microsoft.com/sharepoint/v3"/>
-    <ds:schemaRef ds:uri="http://purl.org/dc/terms/"/>
-    <ds:schemaRef ds:uri="http://schemas.openxmlformats.org/package/2006/metadata/core-properties"/>
-    <ds:schemaRef ds:uri="http://schemas.microsoft.com/office/2006/documentManagement/types"/>
-    <ds:schemaRef ds:uri="447b8286-6a36-421a-9aec-b875e5b0b0a4"/>
-    <ds:schemaRef ds:uri="http://purl.org/dc/elements/1.1/"/>
-    <ds:schemaRef ds:uri="http://schemas.microsoft.com/office/2006/metadata/properties"/>
-    <ds:schemaRef ds:uri="http://schemas.microsoft.com/office/infopath/2007/PartnerControls"/>
-    <ds:schemaRef ds:uri="e04ce470-a8b2-45c4-ac77-ceef7de1f071"/>
-    <ds:schemaRef ds:uri="http://www.w3.org/XML/1998/namespace"/>
-    <ds:schemaRef ds:uri="http://purl.org/dc/dcmitype/"/>
-  </ds:schemaRefs>
-</ds:datastoreItem>
-</file>
-
-<file path=customXml/itemProps5.xml><?xml version="1.0" encoding="utf-8"?>
-<ds:datastoreItem xmlns:ds="http://schemas.openxmlformats.org/officeDocument/2006/customXml" ds:itemID="{39D1DF11-6EEF-4F9E-A6D5-3E5C9AB40B41}">
-  <ds:schemaRefs>
-    <ds:schemaRef ds:uri="http://schemas.openxmlformats.org/officeDocument/2006/bibliography"/>
-  </ds:schemaRefs>
-</ds:datastoreItem>
 </file>
</xml_diff>